<commit_message>
AWS : S3 Static website hosting + CORS Example
</commit_message>
<xml_diff>
--- a/AWS S3.docx
+++ b/AWS S3.docx
@@ -42,18 +42,7 @@
           <w:szCs w:val="20"/>
           <w:highlight w:val="yellow"/>
         </w:rPr>
-        <w:t xml:space="preserve">1 </w:t>
-      </w:r>
-      <w:r>
-        <w:rPr>
-          <w:rFonts w:ascii="Comic Sans MS" w:hAnsi="Comic Sans MS"/>
-          <w:noProof/>
-          <w:color w:val="000000" w:themeColor="text1"/>
-          <w:sz w:val="20"/>
-          <w:szCs w:val="20"/>
-          <w:highlight w:val="yellow"/>
-        </w:rPr>
-        <w:t>. Simple storage service – S3</w:t>
+        <w:t>1 . Simple storage service – S3</w:t>
       </w:r>
       <w:r>
         <w:rPr>
@@ -1135,6 +1124,17 @@
           <w:u w:val="single"/>
         </w:rPr>
         <w:br/>
+      </w:r>
+      <w:r>
+        <w:rPr>
+          <w:rFonts w:ascii="Comic Sans MS" w:hAnsi="Comic Sans MS"/>
+          <w:noProof/>
+          <w:color w:val="000000" w:themeColor="text1"/>
+          <w:sz w:val="20"/>
+          <w:szCs w:val="20"/>
+          <w:highlight w:val="yellow"/>
+          <w:u w:val="single"/>
+        </w:rPr>
         <w:t xml:space="preserve">After creating the bucket, </w:t>
       </w:r>
       <w:r>
@@ -1144,6 +1144,7 @@
           <w:color w:val="000000" w:themeColor="text1"/>
           <w:sz w:val="20"/>
           <w:szCs w:val="20"/>
+          <w:highlight w:val="yellow"/>
           <w:u w:val="single"/>
         </w:rPr>
         <w:t>How do a</w:t>
@@ -1155,6 +1156,7 @@
           <w:color w:val="000000" w:themeColor="text1"/>
           <w:sz w:val="20"/>
           <w:szCs w:val="20"/>
+          <w:highlight w:val="yellow"/>
           <w:u w:val="single"/>
         </w:rPr>
         <w:t xml:space="preserve">ll </w:t>
@@ -1166,6 +1168,7 @@
           <w:color w:val="000000" w:themeColor="text1"/>
           <w:sz w:val="20"/>
           <w:szCs w:val="20"/>
+          <w:highlight w:val="yellow"/>
           <w:u w:val="single"/>
         </w:rPr>
         <w:t xml:space="preserve">the </w:t>
@@ -1177,6 +1180,7 @@
           <w:color w:val="000000" w:themeColor="text1"/>
           <w:sz w:val="20"/>
           <w:szCs w:val="20"/>
+          <w:highlight w:val="yellow"/>
           <w:u w:val="single"/>
         </w:rPr>
         <w:t xml:space="preserve">page views </w:t>
@@ -1188,6 +1192,7 @@
           <w:color w:val="000000" w:themeColor="text1"/>
           <w:sz w:val="20"/>
           <w:szCs w:val="20"/>
+          <w:highlight w:val="yellow"/>
           <w:u w:val="single"/>
         </w:rPr>
         <w:t xml:space="preserve">look like </w:t>
@@ -1199,6 +1204,7 @@
           <w:color w:val="000000" w:themeColor="text1"/>
           <w:sz w:val="20"/>
           <w:szCs w:val="20"/>
+          <w:highlight w:val="yellow"/>
           <w:u w:val="single"/>
         </w:rPr>
         <w:t>and what you can do with them.</w:t>
@@ -1619,28 +1625,7 @@
           <w:u w:val="single"/>
         </w:rPr>
         <w:br/>
-      </w:r>
-      <w:r>
-        <w:rPr>
-          <w:rFonts w:ascii="Comic Sans MS" w:hAnsi="Comic Sans MS"/>
-          <w:noProof/>
-          <w:color w:val="000000" w:themeColor="text1"/>
-          <w:sz w:val="20"/>
-          <w:szCs w:val="20"/>
-          <w:u w:val="single"/>
-        </w:rPr>
-        <w:t xml:space="preserve">Bucket permissions / </w:t>
-      </w:r>
-      <w:r>
-        <w:rPr>
-          <w:rFonts w:ascii="Comic Sans MS" w:hAnsi="Comic Sans MS"/>
-          <w:noProof/>
-          <w:color w:val="000000" w:themeColor="text1"/>
-          <w:sz w:val="20"/>
-          <w:szCs w:val="20"/>
-          <w:u w:val="single"/>
-        </w:rPr>
-        <w:t>ACL</w:t>
+        <w:t>Bucket permissions / ACL</w:t>
       </w:r>
       <w:r>
         <w:rPr>
@@ -1732,28 +1717,7 @@
           <w:u w:val="single"/>
         </w:rPr>
         <w:br/>
-      </w:r>
-      <w:r>
-        <w:rPr>
-          <w:rFonts w:ascii="Comic Sans MS" w:hAnsi="Comic Sans MS"/>
-          <w:noProof/>
-          <w:color w:val="000000" w:themeColor="text1"/>
-          <w:sz w:val="20"/>
-          <w:szCs w:val="20"/>
-          <w:u w:val="single"/>
-        </w:rPr>
-        <w:t xml:space="preserve">Bucket permissions / </w:t>
-      </w:r>
-      <w:r>
-        <w:rPr>
-          <w:rFonts w:ascii="Comic Sans MS" w:hAnsi="Comic Sans MS"/>
-          <w:noProof/>
-          <w:color w:val="000000" w:themeColor="text1"/>
-          <w:sz w:val="20"/>
-          <w:szCs w:val="20"/>
-          <w:u w:val="single"/>
-        </w:rPr>
-        <w:t>Bucket Policy.</w:t>
+        <w:t>Bucket permissions / Bucket Policy.</w:t>
       </w:r>
       <w:r>
         <w:rPr>
@@ -1854,7 +1818,27 @@
           <w:sz w:val="20"/>
           <w:szCs w:val="20"/>
         </w:rPr>
-        <w:t>Policy Generator for buckey policy</w:t>
+        <w:t>Policy Generator for bucke</w:t>
+      </w:r>
+      <w:r>
+        <w:rPr>
+          <w:rFonts w:ascii="Comic Sans MS" w:hAnsi="Comic Sans MS"/>
+          <w:noProof/>
+          <w:color w:val="000000" w:themeColor="text1"/>
+          <w:sz w:val="20"/>
+          <w:szCs w:val="20"/>
+        </w:rPr>
+        <w:t>t</w:t>
+      </w:r>
+      <w:r>
+        <w:rPr>
+          <w:rFonts w:ascii="Comic Sans MS" w:hAnsi="Comic Sans MS"/>
+          <w:noProof/>
+          <w:color w:val="000000" w:themeColor="text1"/>
+          <w:sz w:val="20"/>
+          <w:szCs w:val="20"/>
+        </w:rPr>
+        <w:t xml:space="preserve"> policy</w:t>
       </w:r>
       <w:r>
         <w:rPr>
@@ -1866,6 +1850,106 @@
           <w:u w:val="single"/>
         </w:rPr>
         <w:t>.</w:t>
+      </w:r>
+      <w:r>
+        <w:rPr>
+          <w:rFonts w:ascii="Comic Sans MS" w:hAnsi="Comic Sans MS"/>
+          <w:noProof/>
+          <w:color w:val="000000" w:themeColor="text1"/>
+          <w:sz w:val="20"/>
+          <w:szCs w:val="20"/>
+          <w:u w:val="single"/>
+        </w:rPr>
+        <w:br/>
+      </w:r>
+      <w:r>
+        <w:rPr>
+          <w:rFonts w:ascii="Comic Sans MS" w:hAnsi="Comic Sans MS"/>
+          <w:noProof/>
+          <w:color w:val="000000" w:themeColor="text1"/>
+          <w:sz w:val="20"/>
+          <w:szCs w:val="20"/>
+          <w:u w:val="single"/>
+        </w:rPr>
+        <w:br/>
+        <w:t>Principal : The entity to which you are going to ‘Allow’ access to.It could be another IAM user</w:t>
+      </w:r>
+      <w:r>
+        <w:rPr>
+          <w:rFonts w:ascii="Comic Sans MS" w:hAnsi="Comic Sans MS"/>
+          <w:noProof/>
+          <w:color w:val="000000" w:themeColor="text1"/>
+          <w:sz w:val="20"/>
+          <w:szCs w:val="20"/>
+          <w:u w:val="single"/>
+        </w:rPr>
+        <w:t xml:space="preserve"> (user arn : </w:t>
+      </w:r>
+      <w:r>
+        <w:rPr>
+          <w:rFonts w:ascii="Arial" w:hAnsi="Arial" w:cs="Arial"/>
+          <w:color w:val="444444"/>
+          <w:sz w:val="21"/>
+          <w:szCs w:val="21"/>
+          <w:shd w:val="clear" w:color="auto" w:fill="FFFFFF"/>
+        </w:rPr>
+        <w:t xml:space="preserve">arn:aws:iam::395037328646:user/Walluri </w:t>
+      </w:r>
+      <w:r>
+        <w:rPr>
+          <w:rFonts w:ascii="Comic Sans MS" w:hAnsi="Comic Sans MS"/>
+          <w:noProof/>
+          <w:color w:val="000000" w:themeColor="text1"/>
+          <w:sz w:val="20"/>
+          <w:szCs w:val="20"/>
+          <w:u w:val="single"/>
+        </w:rPr>
+        <w:t>)</w:t>
+      </w:r>
+      <w:r>
+        <w:rPr>
+          <w:rFonts w:ascii="Comic Sans MS" w:hAnsi="Comic Sans MS"/>
+          <w:noProof/>
+          <w:color w:val="000000" w:themeColor="text1"/>
+          <w:sz w:val="20"/>
+          <w:szCs w:val="20"/>
+          <w:u w:val="single"/>
+        </w:rPr>
+        <w:t xml:space="preserve"> or another S3 bucket etc. </w:t>
+      </w:r>
+      <w:r>
+        <w:rPr>
+          <w:rFonts w:ascii="Comic Sans MS" w:hAnsi="Comic Sans MS"/>
+          <w:noProof/>
+          <w:color w:val="000000" w:themeColor="text1"/>
+          <w:sz w:val="20"/>
+          <w:szCs w:val="20"/>
+          <w:u w:val="single"/>
+        </w:rPr>
+        <w:br/>
+      </w:r>
+      <w:r>
+        <w:rPr>
+          <w:rFonts w:ascii="Comic Sans MS" w:hAnsi="Comic Sans MS"/>
+          <w:noProof/>
+          <w:color w:val="000000" w:themeColor="text1"/>
+          <w:sz w:val="20"/>
+          <w:szCs w:val="20"/>
+          <w:u w:val="single"/>
+        </w:rPr>
+        <w:br/>
+        <w:t>ARN : The arn of the resource to which we are applying the bucket policy to.</w:t>
+      </w:r>
+      <w:r>
+        <w:rPr>
+          <w:rFonts w:ascii="Comic Sans MS" w:hAnsi="Comic Sans MS"/>
+          <w:noProof/>
+          <w:color w:val="000000" w:themeColor="text1"/>
+          <w:sz w:val="20"/>
+          <w:szCs w:val="20"/>
+          <w:u w:val="single"/>
+        </w:rPr>
+        <w:br/>
       </w:r>
       <w:r>
         <w:rPr>
@@ -1956,6 +2040,7 @@
           <w:szCs w:val="20"/>
           <w:u w:val="single"/>
         </w:rPr>
+        <w:lastRenderedPageBreak/>
         <w:br/>
       </w:r>
       <w:r>
@@ -2051,7 +2136,6 @@
           <w:szCs w:val="20"/>
           <w:u w:val="single"/>
         </w:rPr>
-        <w:lastRenderedPageBreak/>
         <w:t>Bucket Management / Lifecycle.</w:t>
       </w:r>
       <w:r>
@@ -2144,39 +2228,7 @@
           <w:u w:val="single"/>
         </w:rPr>
         <w:br/>
-      </w:r>
-      <w:r>
-        <w:rPr>
-          <w:rFonts w:ascii="Comic Sans MS" w:hAnsi="Comic Sans MS"/>
-          <w:noProof/>
-          <w:color w:val="000000" w:themeColor="text1"/>
-          <w:sz w:val="20"/>
-          <w:szCs w:val="20"/>
-          <w:u w:val="single"/>
-        </w:rPr>
-        <w:t>Bucket Management /</w:t>
-      </w:r>
-      <w:r>
-        <w:rPr>
-          <w:rFonts w:ascii="Comic Sans MS" w:hAnsi="Comic Sans MS"/>
-          <w:noProof/>
-          <w:color w:val="000000" w:themeColor="text1"/>
-          <w:sz w:val="20"/>
-          <w:szCs w:val="20"/>
-          <w:u w:val="single"/>
-        </w:rPr>
-        <w:t>Replication</w:t>
-      </w:r>
-      <w:r>
-        <w:rPr>
-          <w:rFonts w:ascii="Comic Sans MS" w:hAnsi="Comic Sans MS"/>
-          <w:noProof/>
-          <w:color w:val="000000" w:themeColor="text1"/>
-          <w:sz w:val="20"/>
-          <w:szCs w:val="20"/>
-          <w:u w:val="single"/>
-        </w:rPr>
-        <w:t>.</w:t>
+        <w:t>Bucket Management /Replication.</w:t>
       </w:r>
       <w:r>
         <w:rPr>
@@ -2267,73 +2319,41 @@
           <w:szCs w:val="20"/>
           <w:u w:val="single"/>
         </w:rPr>
-        <w:br/>
-      </w:r>
-      <w:r>
-        <w:rPr>
-          <w:rFonts w:ascii="Comic Sans MS" w:hAnsi="Comic Sans MS"/>
-          <w:noProof/>
-          <w:color w:val="000000" w:themeColor="text1"/>
-          <w:sz w:val="20"/>
-          <w:szCs w:val="20"/>
-          <w:u w:val="single"/>
-        </w:rPr>
-        <w:br/>
-      </w:r>
-      <w:r>
-        <w:rPr>
-          <w:rFonts w:ascii="Comic Sans MS" w:hAnsi="Comic Sans MS"/>
-          <w:noProof/>
-          <w:color w:val="000000" w:themeColor="text1"/>
-          <w:sz w:val="20"/>
-          <w:szCs w:val="20"/>
-          <w:u w:val="single"/>
-        </w:rPr>
-        <w:t>Bucket Management /</w:t>
-      </w:r>
-      <w:r>
-        <w:rPr>
-          <w:rFonts w:ascii="Comic Sans MS" w:hAnsi="Comic Sans MS"/>
-          <w:noProof/>
-          <w:color w:val="000000" w:themeColor="text1"/>
-          <w:sz w:val="20"/>
-          <w:szCs w:val="20"/>
-          <w:u w:val="single"/>
-        </w:rPr>
-        <w:t>Analytics</w:t>
-      </w:r>
-      <w:r>
-        <w:rPr>
-          <w:rFonts w:ascii="Comic Sans MS" w:hAnsi="Comic Sans MS"/>
-          <w:noProof/>
-          <w:color w:val="000000" w:themeColor="text1"/>
-          <w:sz w:val="20"/>
-          <w:szCs w:val="20"/>
-          <w:u w:val="single"/>
-        </w:rPr>
-        <w:t>.</w:t>
-      </w:r>
-      <w:r>
-        <w:rPr>
-          <w:rFonts w:ascii="Comic Sans MS" w:hAnsi="Comic Sans MS"/>
-          <w:noProof/>
-          <w:color w:val="000000" w:themeColor="text1"/>
-          <w:sz w:val="20"/>
-          <w:szCs w:val="20"/>
-          <w:u w:val="single"/>
-        </w:rPr>
-        <w:br/>
-      </w:r>
-      <w:r>
-        <w:rPr>
-          <w:rFonts w:ascii="Comic Sans MS" w:hAnsi="Comic Sans MS"/>
-          <w:noProof/>
-          <w:color w:val="000000" w:themeColor="text1"/>
-          <w:sz w:val="20"/>
-          <w:szCs w:val="20"/>
-          <w:u w:val="single"/>
-        </w:rPr>
         <w:lastRenderedPageBreak/>
+        <w:br/>
+      </w:r>
+      <w:r>
+        <w:rPr>
+          <w:rFonts w:ascii="Comic Sans MS" w:hAnsi="Comic Sans MS"/>
+          <w:noProof/>
+          <w:color w:val="000000" w:themeColor="text1"/>
+          <w:sz w:val="20"/>
+          <w:szCs w:val="20"/>
+          <w:u w:val="single"/>
+        </w:rPr>
+        <w:br/>
+        <w:t>Bucket Management /Analytics.</w:t>
+      </w:r>
+      <w:r>
+        <w:rPr>
+          <w:rFonts w:ascii="Comic Sans MS" w:hAnsi="Comic Sans MS"/>
+          <w:noProof/>
+          <w:color w:val="000000" w:themeColor="text1"/>
+          <w:sz w:val="20"/>
+          <w:szCs w:val="20"/>
+          <w:u w:val="single"/>
+        </w:rPr>
+        <w:br/>
+      </w:r>
+      <w:r>
+        <w:rPr>
+          <w:rFonts w:ascii="Comic Sans MS" w:hAnsi="Comic Sans MS"/>
+          <w:noProof/>
+          <w:color w:val="000000" w:themeColor="text1"/>
+          <w:sz w:val="20"/>
+          <w:szCs w:val="20"/>
+          <w:u w:val="single"/>
+        </w:rPr>
         <w:drawing>
           <wp:inline distT="0" distB="0" distL="0" distR="0" wp14:anchorId="2F6EE4D1" wp14:editId="0877A788">
             <wp:extent cx="5943600" cy="2527300"/>
@@ -2404,39 +2424,7 @@
           <w:u w:val="single"/>
         </w:rPr>
         <w:br/>
-      </w:r>
-      <w:r>
-        <w:rPr>
-          <w:rFonts w:ascii="Comic Sans MS" w:hAnsi="Comic Sans MS"/>
-          <w:noProof/>
-          <w:color w:val="000000" w:themeColor="text1"/>
-          <w:sz w:val="20"/>
-          <w:szCs w:val="20"/>
-          <w:u w:val="single"/>
-        </w:rPr>
-        <w:t>Bucket Management /</w:t>
-      </w:r>
-      <w:r>
-        <w:rPr>
-          <w:rFonts w:ascii="Comic Sans MS" w:hAnsi="Comic Sans MS"/>
-          <w:noProof/>
-          <w:color w:val="000000" w:themeColor="text1"/>
-          <w:sz w:val="20"/>
-          <w:szCs w:val="20"/>
-          <w:u w:val="single"/>
-        </w:rPr>
-        <w:t>Metrics</w:t>
-      </w:r>
-      <w:r>
-        <w:rPr>
-          <w:rFonts w:ascii="Comic Sans MS" w:hAnsi="Comic Sans MS"/>
-          <w:noProof/>
-          <w:color w:val="000000" w:themeColor="text1"/>
-          <w:sz w:val="20"/>
-          <w:szCs w:val="20"/>
-          <w:u w:val="single"/>
-        </w:rPr>
-        <w:t>.</w:t>
+        <w:t>Bucket Management /Metrics.</w:t>
       </w:r>
       <w:r>
         <w:rPr>
@@ -2531,8 +2519,6 @@
         </w:rPr>
         <w:t>c</w:t>
       </w:r>
-      <w:bookmarkStart w:id="0" w:name="_GoBack"/>
-      <w:bookmarkEnd w:id="0"/>
       <w:r>
         <w:rPr>
           <w:rFonts w:ascii="Comic Sans MS" w:hAnsi="Comic Sans MS"/>
@@ -2625,6 +2611,120 @@
           </wp:inline>
         </w:drawing>
       </w:r>
+      <w:r>
+        <w:rPr>
+          <w:rFonts w:ascii="Comic Sans MS" w:hAnsi="Comic Sans MS"/>
+          <w:noProof/>
+          <w:color w:val="000000" w:themeColor="text1"/>
+          <w:sz w:val="20"/>
+          <w:szCs w:val="20"/>
+          <w:u w:val="single"/>
+        </w:rPr>
+        <w:br/>
+      </w:r>
+      <w:r>
+        <w:rPr>
+          <w:rFonts w:ascii="Comic Sans MS" w:hAnsi="Comic Sans MS"/>
+          <w:noProof/>
+          <w:color w:val="000000" w:themeColor="text1"/>
+          <w:sz w:val="20"/>
+          <w:szCs w:val="20"/>
+          <w:u w:val="single"/>
+        </w:rPr>
+        <w:br/>
+        <w:t>Access Points.</w:t>
+      </w:r>
+      <w:r>
+        <w:rPr>
+          <w:rFonts w:ascii="Comic Sans MS" w:hAnsi="Comic Sans MS"/>
+          <w:noProof/>
+          <w:color w:val="000000" w:themeColor="text1"/>
+          <w:sz w:val="20"/>
+          <w:szCs w:val="20"/>
+          <w:u w:val="single"/>
+        </w:rPr>
+        <w:br/>
+      </w:r>
+      <w:r>
+        <w:rPr>
+          <w:rFonts w:ascii="Comic Sans MS" w:hAnsi="Comic Sans MS"/>
+          <w:noProof/>
+          <w:color w:val="000000" w:themeColor="text1"/>
+          <w:sz w:val="20"/>
+          <w:szCs w:val="20"/>
+          <w:u w:val="single"/>
+        </w:rPr>
+        <w:drawing>
+          <wp:inline distT="0" distB="0" distL="0" distR="0" wp14:anchorId="453AFBF6" wp14:editId="5656DCDD">
+            <wp:extent cx="5941060" cy="1786255"/>
+            <wp:effectExtent l="0" t="0" r="2540" b="4445"/>
+            <wp:docPr id="17" name="Picture 17"/>
+            <wp:cNvGraphicFramePr>
+              <a:graphicFrameLocks xmlns:a="http://schemas.openxmlformats.org/drawingml/2006/main" noChangeAspect="1"/>
+            </wp:cNvGraphicFramePr>
+            <a:graphic xmlns:a="http://schemas.openxmlformats.org/drawingml/2006/main">
+              <a:graphicData uri="http://schemas.openxmlformats.org/drawingml/2006/picture">
+                <pic:pic xmlns:pic="http://schemas.openxmlformats.org/drawingml/2006/picture">
+                  <pic:nvPicPr>
+                    <pic:cNvPr id="0" name="Picture 1"/>
+                    <pic:cNvPicPr>
+                      <a:picLocks noChangeAspect="1" noChangeArrowheads="1"/>
+                    </pic:cNvPicPr>
+                  </pic:nvPicPr>
+                  <pic:blipFill>
+                    <a:blip r:embed="rId19">
+                      <a:extLst>
+                        <a:ext uri="{28A0092B-C50C-407E-A947-70E740481C1C}">
+                          <a14:useLocalDpi xmlns:a14="http://schemas.microsoft.com/office/drawing/2010/main" val="0"/>
+                        </a:ext>
+                      </a:extLst>
+                    </a:blip>
+                    <a:srcRect/>
+                    <a:stretch>
+                      <a:fillRect/>
+                    </a:stretch>
+                  </pic:blipFill>
+                  <pic:spPr bwMode="auto">
+                    <a:xfrm>
+                      <a:off x="0" y="0"/>
+                      <a:ext cx="5941060" cy="1786255"/>
+                    </a:xfrm>
+                    <a:prstGeom prst="rect">
+                      <a:avLst/>
+                    </a:prstGeom>
+                    <a:noFill/>
+                    <a:ln>
+                      <a:noFill/>
+                    </a:ln>
+                  </pic:spPr>
+                </pic:pic>
+              </a:graphicData>
+            </a:graphic>
+          </wp:inline>
+        </w:drawing>
+      </w:r>
+      <w:r>
+        <w:rPr>
+          <w:rFonts w:ascii="Comic Sans MS" w:hAnsi="Comic Sans MS"/>
+          <w:noProof/>
+          <w:color w:val="000000" w:themeColor="text1"/>
+          <w:sz w:val="20"/>
+          <w:szCs w:val="20"/>
+          <w:u w:val="single"/>
+        </w:rPr>
+        <w:br/>
+      </w:r>
+      <w:r>
+        <w:rPr>
+          <w:rFonts w:ascii="Comic Sans MS" w:hAnsi="Comic Sans MS"/>
+          <w:noProof/>
+          <w:color w:val="000000" w:themeColor="text1"/>
+          <w:sz w:val="20"/>
+          <w:szCs w:val="20"/>
+          <w:u w:val="single"/>
+        </w:rPr>
+        <w:br/>
+      </w:r>
     </w:p>
     <w:p>
       <w:pPr>
@@ -2711,7 +2811,7 @@
                     </pic:cNvPicPr>
                   </pic:nvPicPr>
                   <pic:blipFill>
-                    <a:blip r:embed="rId19">
+                    <a:blip r:embed="rId20">
                       <a:extLst>
                         <a:ext uri="{28A0092B-C50C-407E-A947-70E740481C1C}">
                           <a14:useLocalDpi xmlns:a14="http://schemas.microsoft.com/office/drawing/2010/main" val="0"/>
@@ -2857,7 +2957,7 @@
                     </pic:cNvPicPr>
                   </pic:nvPicPr>
                   <pic:blipFill>
-                    <a:blip r:embed="rId20">
+                    <a:blip r:embed="rId21">
                       <a:extLst>
                         <a:ext uri="{28A0092B-C50C-407E-A947-70E740481C1C}">
                           <a14:useLocalDpi xmlns:a14="http://schemas.microsoft.com/office/drawing/2010/main" val="0"/>
@@ -2936,7 +3036,7 @@
                     </pic:cNvPicPr>
                   </pic:nvPicPr>
                   <pic:blipFill>
-                    <a:blip r:embed="rId21">
+                    <a:blip r:embed="rId22">
                       <a:extLst>
                         <a:ext uri="{28A0092B-C50C-407E-A947-70E740481C1C}">
                           <a14:useLocalDpi xmlns:a14="http://schemas.microsoft.com/office/drawing/2010/main" val="0"/>
@@ -3051,7 +3151,7 @@
                     </pic:cNvPicPr>
                   </pic:nvPicPr>
                   <pic:blipFill>
-                    <a:blip r:embed="rId22">
+                    <a:blip r:embed="rId23">
                       <a:extLst>
                         <a:ext uri="{28A0092B-C50C-407E-A947-70E740481C1C}">
                           <a14:useLocalDpi xmlns:a14="http://schemas.microsoft.com/office/drawing/2010/main" val="0"/>
@@ -3142,7 +3242,7 @@
                     </pic:cNvPicPr>
                   </pic:nvPicPr>
                   <pic:blipFill>
-                    <a:blip r:embed="rId23">
+                    <a:blip r:embed="rId24">
                       <a:extLst>
                         <a:ext uri="{28A0092B-C50C-407E-A947-70E740481C1C}">
                           <a14:useLocalDpi xmlns:a14="http://schemas.microsoft.com/office/drawing/2010/main" val="0"/>
@@ -3233,7 +3333,7 @@
                     </pic:cNvPicPr>
                   </pic:nvPicPr>
                   <pic:blipFill>
-                    <a:blip r:embed="rId24">
+                    <a:blip r:embed="rId25">
                       <a:extLst>
                         <a:ext uri="{28A0092B-C50C-407E-A947-70E740481C1C}">
                           <a14:useLocalDpi xmlns:a14="http://schemas.microsoft.com/office/drawing/2010/main" val="0"/>
@@ -3325,7 +3425,7 @@
                     </pic:cNvPicPr>
                   </pic:nvPicPr>
                   <pic:blipFill>
-                    <a:blip r:embed="rId25">
+                    <a:blip r:embed="rId26">
                       <a:extLst>
                         <a:ext uri="{28A0092B-C50C-407E-A947-70E740481C1C}">
                           <a14:useLocalDpi xmlns:a14="http://schemas.microsoft.com/office/drawing/2010/main" val="0"/>
@@ -3484,7 +3584,7 @@
                     </pic:cNvPicPr>
                   </pic:nvPicPr>
                   <pic:blipFill>
-                    <a:blip r:embed="rId26">
+                    <a:blip r:embed="rId27">
                       <a:extLst>
                         <a:ext uri="{28A0092B-C50C-407E-A947-70E740481C1C}">
                           <a14:useLocalDpi xmlns:a14="http://schemas.microsoft.com/office/drawing/2010/main" val="0"/>
@@ -3585,7 +3685,7 @@
                     </pic:cNvPicPr>
                   </pic:nvPicPr>
                   <pic:blipFill>
-                    <a:blip r:embed="rId27">
+                    <a:blip r:embed="rId28">
                       <a:extLst>
                         <a:ext uri="{28A0092B-C50C-407E-A947-70E740481C1C}">
                           <a14:useLocalDpi xmlns:a14="http://schemas.microsoft.com/office/drawing/2010/main" val="0"/>
@@ -3677,7 +3777,7 @@
                     </pic:cNvPicPr>
                   </pic:nvPicPr>
                   <pic:blipFill>
-                    <a:blip r:embed="rId28">
+                    <a:blip r:embed="rId29">
                       <a:extLst>
                         <a:ext uri="{28A0092B-C50C-407E-A947-70E740481C1C}">
                           <a14:useLocalDpi xmlns:a14="http://schemas.microsoft.com/office/drawing/2010/main" val="0"/>
@@ -3779,7 +3879,7 @@
                     </pic:cNvPicPr>
                   </pic:nvPicPr>
                   <pic:blipFill>
-                    <a:blip r:embed="rId29">
+                    <a:blip r:embed="rId30">
                       <a:extLst>
                         <a:ext uri="{28A0092B-C50C-407E-A947-70E740481C1C}">
                           <a14:useLocalDpi xmlns:a14="http://schemas.microsoft.com/office/drawing/2010/main" val="0"/>
@@ -3882,7 +3982,7 @@
                     </pic:cNvPicPr>
                   </pic:nvPicPr>
                   <pic:blipFill>
-                    <a:blip r:embed="rId30">
+                    <a:blip r:embed="rId31">
                       <a:extLst>
                         <a:ext uri="{28A0092B-C50C-407E-A947-70E740481C1C}">
                           <a14:useLocalDpi xmlns:a14="http://schemas.microsoft.com/office/drawing/2010/main" val="0"/>
@@ -4008,7 +4108,7 @@
                     </pic:cNvPicPr>
                   </pic:nvPicPr>
                   <pic:blipFill>
-                    <a:blip r:embed="rId31">
+                    <a:blip r:embed="rId32">
                       <a:extLst>
                         <a:ext uri="{28A0092B-C50C-407E-A947-70E740481C1C}">
                           <a14:useLocalDpi xmlns:a14="http://schemas.microsoft.com/office/drawing/2010/main" val="0"/>
@@ -4088,7 +4188,7 @@
                     </pic:cNvPicPr>
                   </pic:nvPicPr>
                   <pic:blipFill>
-                    <a:blip r:embed="rId32">
+                    <a:blip r:embed="rId33">
                       <a:extLst>
                         <a:ext uri="{28A0092B-C50C-407E-A947-70E740481C1C}">
                           <a14:useLocalDpi xmlns:a14="http://schemas.microsoft.com/office/drawing/2010/main" val="0"/>
@@ -4167,7 +4267,7 @@
                     </pic:cNvPicPr>
                   </pic:nvPicPr>
                   <pic:blipFill>
-                    <a:blip r:embed="rId33">
+                    <a:blip r:embed="rId34">
                       <a:extLst>
                         <a:ext uri="{28A0092B-C50C-407E-A947-70E740481C1C}">
                           <a14:useLocalDpi xmlns:a14="http://schemas.microsoft.com/office/drawing/2010/main" val="0"/>
@@ -4247,7 +4347,7 @@
                     </pic:cNvPicPr>
                   </pic:nvPicPr>
                   <pic:blipFill>
-                    <a:blip r:embed="rId34">
+                    <a:blip r:embed="rId35">
                       <a:extLst>
                         <a:ext uri="{28A0092B-C50C-407E-A947-70E740481C1C}">
                           <a14:useLocalDpi xmlns:a14="http://schemas.microsoft.com/office/drawing/2010/main" val="0"/>
@@ -4318,141 +4418,21 @@
           <w:color w:val="000000" w:themeColor="text1"/>
           <w:sz w:val="20"/>
           <w:szCs w:val="20"/>
-          <w:u w:val="single"/>
-        </w:rPr>
-        <w:br/>
-      </w:r>
-      <w:r>
-        <w:rPr>
-          <w:rFonts w:ascii="Comic Sans MS" w:hAnsi="Comic Sans MS"/>
-          <w:noProof/>
-          <w:color w:val="000000" w:themeColor="text1"/>
-          <w:sz w:val="20"/>
-          <w:szCs w:val="20"/>
-          <w:u w:val="single"/>
-        </w:rPr>
-        <w:br/>
-      </w:r>
-      <w:r>
-        <w:rPr>
-          <w:rFonts w:ascii="Comic Sans MS" w:hAnsi="Comic Sans MS"/>
-          <w:noProof/>
-          <w:color w:val="000000" w:themeColor="text1"/>
-          <w:sz w:val="20"/>
-          <w:szCs w:val="20"/>
-          <w:u w:val="single"/>
-        </w:rPr>
-        <w:br/>
-      </w:r>
-      <w:r>
-        <w:rPr>
-          <w:rFonts w:ascii="Comic Sans MS" w:hAnsi="Comic Sans MS"/>
-          <w:noProof/>
-          <w:color w:val="000000" w:themeColor="text1"/>
-          <w:sz w:val="20"/>
-          <w:szCs w:val="20"/>
-          <w:u w:val="single"/>
-        </w:rPr>
-        <w:br/>
-      </w:r>
-      <w:r>
-        <w:rPr>
-          <w:rFonts w:ascii="Comic Sans MS" w:hAnsi="Comic Sans MS"/>
-          <w:noProof/>
-          <w:color w:val="000000" w:themeColor="text1"/>
-          <w:sz w:val="20"/>
-          <w:szCs w:val="20"/>
-          <w:u w:val="single"/>
-        </w:rPr>
-        <w:br/>
-      </w:r>
-      <w:r>
-        <w:rPr>
-          <w:rFonts w:ascii="Comic Sans MS" w:hAnsi="Comic Sans MS"/>
-          <w:noProof/>
-          <w:color w:val="000000" w:themeColor="text1"/>
-          <w:sz w:val="20"/>
-          <w:szCs w:val="20"/>
-          <w:u w:val="single"/>
-        </w:rPr>
-        <w:br/>
-      </w:r>
-      <w:r>
-        <w:rPr>
-          <w:rFonts w:ascii="Comic Sans MS" w:hAnsi="Comic Sans MS"/>
-          <w:noProof/>
-          <w:color w:val="000000" w:themeColor="text1"/>
-          <w:sz w:val="20"/>
-          <w:szCs w:val="20"/>
-          <w:u w:val="single"/>
-        </w:rPr>
-        <w:br/>
-      </w:r>
-      <w:r>
-        <w:rPr>
-          <w:rFonts w:ascii="Comic Sans MS" w:hAnsi="Comic Sans MS"/>
-          <w:noProof/>
-          <w:color w:val="000000" w:themeColor="text1"/>
-          <w:sz w:val="20"/>
-          <w:szCs w:val="20"/>
-          <w:u w:val="single"/>
-        </w:rPr>
-        <w:br/>
-      </w:r>
-      <w:r>
-        <w:rPr>
-          <w:rFonts w:ascii="Comic Sans MS" w:hAnsi="Comic Sans MS"/>
-          <w:noProof/>
-          <w:color w:val="000000" w:themeColor="text1"/>
-          <w:sz w:val="20"/>
-          <w:szCs w:val="20"/>
-          <w:u w:val="single"/>
-        </w:rPr>
-        <w:br/>
-      </w:r>
-      <w:r>
-        <w:rPr>
-          <w:rFonts w:ascii="Comic Sans MS" w:hAnsi="Comic Sans MS"/>
-          <w:noProof/>
-          <w:color w:val="000000" w:themeColor="text1"/>
-          <w:sz w:val="20"/>
-          <w:szCs w:val="20"/>
-          <w:u w:val="single"/>
-        </w:rPr>
-        <w:br/>
-      </w:r>
-      <w:r>
-        <w:rPr>
-          <w:rFonts w:ascii="Comic Sans MS" w:hAnsi="Comic Sans MS"/>
-          <w:noProof/>
-          <w:color w:val="000000" w:themeColor="text1"/>
-          <w:sz w:val="20"/>
-          <w:szCs w:val="20"/>
-          <w:u w:val="single"/>
-        </w:rPr>
-        <w:br/>
-      </w:r>
-      <w:r>
-        <w:rPr>
-          <w:rFonts w:ascii="Comic Sans MS" w:hAnsi="Comic Sans MS"/>
-          <w:noProof/>
-          <w:color w:val="000000" w:themeColor="text1"/>
-          <w:sz w:val="20"/>
-          <w:szCs w:val="20"/>
-          <w:u w:val="single"/>
-        </w:rPr>
-        <w:br/>
-      </w:r>
-      <w:r>
-        <w:rPr>
-          <w:rFonts w:ascii="Comic Sans MS" w:hAnsi="Comic Sans MS"/>
-          <w:noProof/>
-          <w:color w:val="000000" w:themeColor="text1"/>
-          <w:sz w:val="20"/>
-          <w:szCs w:val="20"/>
-          <w:u w:val="single"/>
-        </w:rPr>
-        <w:br/>
+          <w:highlight w:val="yellow"/>
+          <w:u w:val="single"/>
+        </w:rPr>
+        <w:t>S3 – ENCRYPTION.</w:t>
+      </w:r>
+      <w:r>
+        <w:rPr>
+          <w:rFonts w:ascii="Comic Sans MS" w:hAnsi="Comic Sans MS"/>
+          <w:noProof/>
+          <w:color w:val="000000" w:themeColor="text1"/>
+          <w:sz w:val="20"/>
+          <w:szCs w:val="20"/>
+          <w:u w:val="single"/>
+        </w:rPr>
+        <w:t xml:space="preserve"> (Bucket level)</w:t>
       </w:r>
     </w:p>
     <w:p>
@@ -4474,139 +4454,2416 @@
           <w:sz w:val="20"/>
           <w:szCs w:val="20"/>
         </w:rPr>
-        <w:br/>
-      </w:r>
-      <w:r>
-        <w:rPr>
-          <w:rFonts w:ascii="Comic Sans MS" w:hAnsi="Comic Sans MS"/>
-          <w:noProof/>
-          <w:color w:val="000000" w:themeColor="text1"/>
-          <w:sz w:val="20"/>
-          <w:szCs w:val="20"/>
-        </w:rPr>
-        <w:br/>
-      </w:r>
-      <w:r>
-        <w:rPr>
-          <w:rFonts w:ascii="Comic Sans MS" w:hAnsi="Comic Sans MS"/>
-          <w:noProof/>
-          <w:color w:val="000000" w:themeColor="text1"/>
-          <w:sz w:val="20"/>
-          <w:szCs w:val="20"/>
-        </w:rPr>
-        <w:br/>
-      </w:r>
-      <w:r>
-        <w:rPr>
-          <w:rFonts w:ascii="Comic Sans MS" w:hAnsi="Comic Sans MS"/>
-          <w:noProof/>
-          <w:color w:val="000000" w:themeColor="text1"/>
-          <w:sz w:val="20"/>
-          <w:szCs w:val="20"/>
-        </w:rPr>
-        <w:br/>
-      </w:r>
-      <w:r>
-        <w:rPr>
-          <w:rFonts w:ascii="Comic Sans MS" w:hAnsi="Comic Sans MS"/>
-          <w:noProof/>
-          <w:color w:val="000000" w:themeColor="text1"/>
-          <w:sz w:val="20"/>
-          <w:szCs w:val="20"/>
-        </w:rPr>
-        <w:br/>
-      </w:r>
-      <w:r>
-        <w:rPr>
-          <w:rFonts w:ascii="Comic Sans MS" w:hAnsi="Comic Sans MS"/>
-          <w:noProof/>
-          <w:color w:val="000000" w:themeColor="text1"/>
-          <w:sz w:val="20"/>
-          <w:szCs w:val="20"/>
-        </w:rPr>
-        <w:br/>
-      </w:r>
-      <w:r>
-        <w:rPr>
-          <w:rFonts w:ascii="Comic Sans MS" w:hAnsi="Comic Sans MS"/>
-          <w:noProof/>
-          <w:color w:val="000000" w:themeColor="text1"/>
-          <w:sz w:val="20"/>
-          <w:szCs w:val="20"/>
-        </w:rPr>
-        <w:br/>
-      </w:r>
-      <w:r>
-        <w:rPr>
-          <w:rFonts w:ascii="Comic Sans MS" w:hAnsi="Comic Sans MS"/>
-          <w:color w:val="000000" w:themeColor="text1"/>
-          <w:sz w:val="20"/>
-          <w:szCs w:val="20"/>
-        </w:rPr>
-        <w:br/>
-      </w:r>
-      <w:r>
-        <w:rPr>
-          <w:rFonts w:ascii="Comic Sans MS" w:hAnsi="Comic Sans MS"/>
-          <w:color w:val="000000" w:themeColor="text1"/>
-          <w:sz w:val="20"/>
-          <w:szCs w:val="20"/>
-        </w:rPr>
-        <w:br/>
-      </w:r>
-      <w:r>
-        <w:rPr>
-          <w:rFonts w:ascii="Comic Sans MS" w:hAnsi="Comic Sans MS"/>
-          <w:color w:val="000000" w:themeColor="text1"/>
-          <w:sz w:val="20"/>
-          <w:szCs w:val="20"/>
-        </w:rPr>
-        <w:br/>
-      </w:r>
-      <w:r>
-        <w:rPr>
-          <w:rFonts w:ascii="Comic Sans MS" w:hAnsi="Comic Sans MS"/>
-          <w:color w:val="000000" w:themeColor="text1"/>
-          <w:sz w:val="20"/>
-          <w:szCs w:val="20"/>
-        </w:rPr>
-        <w:br/>
-      </w:r>
-      <w:r>
-        <w:rPr>
-          <w:rFonts w:ascii="Comic Sans MS" w:hAnsi="Comic Sans MS"/>
-          <w:color w:val="000000" w:themeColor="text1"/>
-          <w:sz w:val="20"/>
-          <w:szCs w:val="20"/>
-        </w:rPr>
-        <w:br/>
-      </w:r>
-      <w:r>
-        <w:rPr>
-          <w:rFonts w:ascii="Comic Sans MS" w:hAnsi="Comic Sans MS"/>
-          <w:color w:val="000000" w:themeColor="text1"/>
-          <w:sz w:val="20"/>
-          <w:szCs w:val="20"/>
-        </w:rPr>
-        <w:br/>
-      </w:r>
-      <w:r>
-        <w:rPr>
-          <w:rFonts w:ascii="Comic Sans MS" w:hAnsi="Comic Sans MS"/>
-          <w:color w:val="000000" w:themeColor="text1"/>
-          <w:sz w:val="20"/>
-          <w:szCs w:val="20"/>
-        </w:rPr>
-        <w:br/>
-      </w:r>
-      <w:r>
-        <w:rPr>
-          <w:rFonts w:ascii="Comic Sans MS" w:hAnsi="Comic Sans MS"/>
+        <w:drawing>
+          <wp:inline distT="0" distB="0" distL="0" distR="0" wp14:anchorId="23B47ABD" wp14:editId="18010659">
+            <wp:extent cx="5935980" cy="2283460"/>
+            <wp:effectExtent l="0" t="0" r="7620" b="2540"/>
+            <wp:docPr id="18" name="Picture 18"/>
+            <wp:cNvGraphicFramePr>
+              <a:graphicFrameLocks xmlns:a="http://schemas.openxmlformats.org/drawingml/2006/main" noChangeAspect="1"/>
+            </wp:cNvGraphicFramePr>
+            <a:graphic xmlns:a="http://schemas.openxmlformats.org/drawingml/2006/main">
+              <a:graphicData uri="http://schemas.openxmlformats.org/drawingml/2006/picture">
+                <pic:pic xmlns:pic="http://schemas.openxmlformats.org/drawingml/2006/picture">
+                  <pic:nvPicPr>
+                    <pic:cNvPr id="0" name="Picture 2"/>
+                    <pic:cNvPicPr>
+                      <a:picLocks noChangeAspect="1" noChangeArrowheads="1"/>
+                    </pic:cNvPicPr>
+                  </pic:nvPicPr>
+                  <pic:blipFill>
+                    <a:blip r:embed="rId36">
+                      <a:extLst>
+                        <a:ext uri="{28A0092B-C50C-407E-A947-70E740481C1C}">
+                          <a14:useLocalDpi xmlns:a14="http://schemas.microsoft.com/office/drawing/2010/main" val="0"/>
+                        </a:ext>
+                      </a:extLst>
+                    </a:blip>
+                    <a:srcRect/>
+                    <a:stretch>
+                      <a:fillRect/>
+                    </a:stretch>
+                  </pic:blipFill>
+                  <pic:spPr bwMode="auto">
+                    <a:xfrm>
+                      <a:off x="0" y="0"/>
+                      <a:ext cx="5935980" cy="2283460"/>
+                    </a:xfrm>
+                    <a:prstGeom prst="rect">
+                      <a:avLst/>
+                    </a:prstGeom>
+                    <a:noFill/>
+                    <a:ln>
+                      <a:noFill/>
+                    </a:ln>
+                  </pic:spPr>
+                </pic:pic>
+              </a:graphicData>
+            </a:graphic>
+          </wp:inline>
+        </w:drawing>
+      </w:r>
+      <w:r>
+        <w:rPr>
+          <w:rFonts w:ascii="Comic Sans MS" w:hAnsi="Comic Sans MS"/>
+          <w:noProof/>
+          <w:color w:val="000000" w:themeColor="text1"/>
+          <w:sz w:val="20"/>
+          <w:szCs w:val="20"/>
+        </w:rPr>
+        <w:br/>
+      </w:r>
+      <w:r>
+        <w:rPr>
+          <w:rFonts w:ascii="Comic Sans MS" w:hAnsi="Comic Sans MS"/>
+          <w:noProof/>
+          <w:color w:val="000000" w:themeColor="text1"/>
+          <w:sz w:val="20"/>
+          <w:szCs w:val="20"/>
+        </w:rPr>
+        <w:br/>
+      </w:r>
+      <w:r>
+        <w:rPr>
+          <w:rFonts w:ascii="Comic Sans MS" w:hAnsi="Comic Sans MS"/>
+          <w:noProof/>
+          <w:color w:val="000000" w:themeColor="text1"/>
+          <w:sz w:val="20"/>
+          <w:szCs w:val="20"/>
+          <w:highlight w:val="yellow"/>
+        </w:rPr>
+        <w:t>How do you ENFORCE encryption every time a put request in intiated to the bucket.</w:t>
+      </w:r>
+      <w:r>
+        <w:rPr>
+          <w:rFonts w:ascii="Comic Sans MS" w:hAnsi="Comic Sans MS"/>
+          <w:noProof/>
+          <w:color w:val="000000" w:themeColor="text1"/>
+          <w:sz w:val="20"/>
+          <w:szCs w:val="20"/>
+        </w:rPr>
+        <w:br/>
+      </w:r>
+      <w:r>
+        <w:rPr>
+          <w:rFonts w:ascii="Comic Sans MS" w:hAnsi="Comic Sans MS"/>
+          <w:noProof/>
+          <w:color w:val="000000" w:themeColor="text1"/>
+          <w:sz w:val="20"/>
+          <w:szCs w:val="20"/>
+        </w:rPr>
+        <w:br/>
+        <w:t>S3 check</w:t>
+      </w:r>
+      <w:r>
+        <w:rPr>
+          <w:rFonts w:ascii="Comic Sans MS" w:hAnsi="Comic Sans MS"/>
+          <w:noProof/>
+          <w:color w:val="000000" w:themeColor="text1"/>
+          <w:sz w:val="20"/>
+          <w:szCs w:val="20"/>
+        </w:rPr>
+        <w:t xml:space="preserve">s </w:t>
+      </w:r>
+      <w:r>
+        <w:rPr>
+          <w:rFonts w:ascii="Comic Sans MS" w:hAnsi="Comic Sans MS"/>
+          <w:noProof/>
+          <w:color w:val="000000" w:themeColor="text1"/>
+          <w:sz w:val="20"/>
+          <w:szCs w:val="20"/>
+        </w:rPr>
+        <w:t>for the ‘</w:t>
+      </w:r>
+      <w:r>
+        <w:rPr>
+          <w:rFonts w:ascii="Comic Sans MS" w:hAnsi="Comic Sans MS"/>
+          <w:noProof/>
+          <w:color w:val="000000" w:themeColor="text1"/>
+          <w:sz w:val="20"/>
+          <w:szCs w:val="20"/>
+          <w:highlight w:val="lightGray"/>
+        </w:rPr>
+        <w:t>Expect: 100-continue’</w:t>
+      </w:r>
+      <w:r>
+        <w:rPr>
+          <w:rFonts w:ascii="Comic Sans MS" w:hAnsi="Comic Sans MS"/>
+          <w:noProof/>
+          <w:color w:val="000000" w:themeColor="text1"/>
+          <w:sz w:val="20"/>
+          <w:szCs w:val="20"/>
+        </w:rPr>
+        <w:t xml:space="preserve"> key value in the header When a file is being uploaded to it.</w:t>
+      </w:r>
+      <w:r>
+        <w:rPr>
+          <w:rFonts w:ascii="Comic Sans MS" w:hAnsi="Comic Sans MS"/>
+          <w:noProof/>
+          <w:color w:val="000000" w:themeColor="text1"/>
+          <w:sz w:val="20"/>
+          <w:szCs w:val="20"/>
+        </w:rPr>
+        <w:br/>
+        <w:t>This means that S3 can reject or acknowledge based on the above key value.</w:t>
+      </w:r>
+      <w:r>
+        <w:rPr>
+          <w:rFonts w:ascii="Comic Sans MS" w:hAnsi="Comic Sans MS"/>
+          <w:noProof/>
+          <w:color w:val="000000" w:themeColor="text1"/>
+          <w:sz w:val="20"/>
+          <w:szCs w:val="20"/>
+        </w:rPr>
+        <w:br/>
+        <w:t>i.e S3 can actually reject your message based on contents of the header, And then the body of the message will not be sent.</w:t>
+      </w:r>
+      <w:r>
+        <w:rPr>
+          <w:rFonts w:ascii="Comic Sans MS" w:hAnsi="Comic Sans MS"/>
+          <w:noProof/>
+          <w:color w:val="000000" w:themeColor="text1"/>
+          <w:sz w:val="20"/>
+          <w:szCs w:val="20"/>
+        </w:rPr>
+        <w:br/>
+      </w:r>
+      <w:r>
+        <w:rPr>
+          <w:rFonts w:ascii="Comic Sans MS" w:hAnsi="Comic Sans MS"/>
+          <w:noProof/>
+          <w:color w:val="000000" w:themeColor="text1"/>
+          <w:sz w:val="20"/>
+          <w:szCs w:val="20"/>
+        </w:rPr>
+        <w:br/>
+      </w:r>
+      <w:r>
+        <w:rPr>
+          <w:rFonts w:ascii="Comic Sans MS" w:hAnsi="Comic Sans MS"/>
+          <w:noProof/>
+          <w:color w:val="000000" w:themeColor="text1"/>
+          <w:sz w:val="20"/>
+          <w:szCs w:val="20"/>
+        </w:rPr>
+        <w:t xml:space="preserve">If the file is to be encrypted at upload time, the </w:t>
+      </w:r>
+      <w:r>
+        <w:rPr>
+          <w:rFonts w:ascii="Comic Sans MS" w:hAnsi="Comic Sans MS"/>
+          <w:noProof/>
+          <w:color w:val="000000" w:themeColor="text1"/>
+          <w:sz w:val="20"/>
+          <w:szCs w:val="20"/>
+          <w:highlight w:val="lightGray"/>
+        </w:rPr>
+        <w:t>‘x-amz-server-side-encryption’</w:t>
+      </w:r>
+      <w:r>
+        <w:rPr>
+          <w:rFonts w:ascii="Comic Sans MS" w:hAnsi="Comic Sans MS"/>
+          <w:noProof/>
+          <w:color w:val="000000" w:themeColor="text1"/>
+          <w:sz w:val="20"/>
+          <w:szCs w:val="20"/>
+        </w:rPr>
+        <w:t xml:space="preserve"> parameter will be included in the request header.</w:t>
+      </w:r>
+      <w:r>
+        <w:rPr>
+          <w:rFonts w:ascii="Comic Sans MS" w:hAnsi="Comic Sans MS"/>
+          <w:noProof/>
+          <w:color w:val="000000" w:themeColor="text1"/>
+          <w:sz w:val="20"/>
+          <w:szCs w:val="20"/>
+        </w:rPr>
+        <w:br/>
+        <w:t>For SSE-S3 : we have to pass a value of ‘AES256’</w:t>
+      </w:r>
+      <w:r>
+        <w:rPr>
+          <w:rFonts w:ascii="Comic Sans MS" w:hAnsi="Comic Sans MS"/>
+          <w:noProof/>
+          <w:color w:val="000000" w:themeColor="text1"/>
+          <w:sz w:val="20"/>
+          <w:szCs w:val="20"/>
+        </w:rPr>
+        <w:br/>
+        <w:t>For SSE-KMS : We have to pass ‘</w:t>
+      </w:r>
+      <w:r>
+        <w:rPr>
+          <w:rFonts w:ascii="Comic Sans MS" w:hAnsi="Comic Sans MS"/>
+          <w:noProof/>
+          <w:color w:val="000000" w:themeColor="text1"/>
+          <w:sz w:val="20"/>
+          <w:szCs w:val="20"/>
+        </w:rPr>
+        <w:t>ams:kms</w:t>
+      </w:r>
+      <w:r>
+        <w:rPr>
+          <w:rFonts w:ascii="Comic Sans MS" w:hAnsi="Comic Sans MS"/>
+          <w:noProof/>
+          <w:color w:val="000000" w:themeColor="text1"/>
+          <w:sz w:val="20"/>
+          <w:szCs w:val="20"/>
+        </w:rPr>
+        <w:t>’</w:t>
+      </w:r>
+      <w:r>
+        <w:rPr>
+          <w:rFonts w:ascii="Comic Sans MS" w:hAnsi="Comic Sans MS"/>
+          <w:noProof/>
+          <w:color w:val="000000" w:themeColor="text1"/>
+          <w:sz w:val="20"/>
+          <w:szCs w:val="20"/>
+        </w:rPr>
+        <w:br/>
+        <w:t>i.e when this parameter is present in the header of the PUT request, it tells S3 to encrypt the file at the time of upload</w:t>
+      </w:r>
+      <w:r>
+        <w:rPr>
+          <w:rFonts w:ascii="Comic Sans MS" w:hAnsi="Comic Sans MS"/>
+          <w:noProof/>
+          <w:color w:val="000000" w:themeColor="text1"/>
+          <w:sz w:val="20"/>
+          <w:szCs w:val="20"/>
+        </w:rPr>
+        <w:t>, using the specified encryption method</w:t>
+      </w:r>
+      <w:r>
+        <w:rPr>
+          <w:rFonts w:ascii="Comic Sans MS" w:hAnsi="Comic Sans MS"/>
+          <w:noProof/>
+          <w:color w:val="000000" w:themeColor="text1"/>
+          <w:sz w:val="20"/>
+          <w:szCs w:val="20"/>
+        </w:rPr>
+        <w:t>.</w:t>
+      </w:r>
+      <w:r>
+        <w:rPr>
+          <w:rFonts w:ascii="Comic Sans MS" w:hAnsi="Comic Sans MS"/>
+          <w:noProof/>
+          <w:color w:val="000000" w:themeColor="text1"/>
+          <w:sz w:val="20"/>
+          <w:szCs w:val="20"/>
+        </w:rPr>
+        <w:br/>
+      </w:r>
+      <w:r>
+        <w:rPr>
+          <w:rFonts w:ascii="Comic Sans MS" w:hAnsi="Comic Sans MS"/>
+          <w:noProof/>
           <w:color w:val="000000" w:themeColor="text1"/>
           <w:sz w:val="20"/>
           <w:szCs w:val="20"/>
         </w:rPr>
         <w:lastRenderedPageBreak/>
+        <w:t xml:space="preserve">Now to reject requests that do not have this header, WE just need to define a bucket policy that rejects a denies a PUT request, which does not include a </w:t>
+      </w:r>
+      <w:r>
+        <w:rPr>
+          <w:rFonts w:ascii="Comic Sans MS" w:hAnsi="Comic Sans MS"/>
+          <w:noProof/>
+          <w:color w:val="000000" w:themeColor="text1"/>
+          <w:sz w:val="20"/>
+          <w:szCs w:val="20"/>
+          <w:highlight w:val="lightGray"/>
+        </w:rPr>
+        <w:t>‘x-amz-server-side-encryption’</w:t>
+      </w:r>
+      <w:r>
+        <w:rPr>
+          <w:rFonts w:ascii="Comic Sans MS" w:hAnsi="Comic Sans MS"/>
+          <w:noProof/>
+          <w:color w:val="000000" w:themeColor="text1"/>
+          <w:sz w:val="20"/>
+          <w:szCs w:val="20"/>
+        </w:rPr>
+        <w:t xml:space="preserve"> paramter.</w:t>
+      </w:r>
+      <w:r>
+        <w:rPr>
+          <w:rFonts w:ascii="Comic Sans MS" w:hAnsi="Comic Sans MS"/>
+          <w:noProof/>
+          <w:color w:val="000000" w:themeColor="text1"/>
+          <w:sz w:val="20"/>
+          <w:szCs w:val="20"/>
+        </w:rPr>
+        <w:br/>
+      </w:r>
+      <w:r>
+        <w:rPr>
+          <w:rFonts w:ascii="Comic Sans MS" w:hAnsi="Comic Sans MS"/>
+          <w:noProof/>
+          <w:color w:val="000000" w:themeColor="text1"/>
+          <w:sz w:val="20"/>
+          <w:szCs w:val="20"/>
+        </w:rPr>
+        <w:br/>
+      </w:r>
+      <w:r>
+        <w:rPr>
+          <w:rFonts w:ascii="Comic Sans MS" w:hAnsi="Comic Sans MS"/>
+          <w:noProof/>
+          <w:color w:val="000000" w:themeColor="text1"/>
+          <w:sz w:val="20"/>
+          <w:szCs w:val="20"/>
+        </w:rPr>
+        <w:br/>
+      </w:r>
+      <w:r>
+        <w:rPr>
+          <w:rFonts w:ascii="Comic Sans MS" w:hAnsi="Comic Sans MS"/>
+          <w:noProof/>
+          <w:color w:val="000000" w:themeColor="text1"/>
+          <w:sz w:val="20"/>
+          <w:szCs w:val="20"/>
+          <w:highlight w:val="yellow"/>
+          <w:u w:val="single"/>
+        </w:rPr>
+        <w:t>S3 – ENCRYPTION</w:t>
+      </w:r>
+      <w:r>
+        <w:rPr>
+          <w:rFonts w:ascii="Comic Sans MS" w:hAnsi="Comic Sans MS"/>
+          <w:noProof/>
+          <w:color w:val="000000" w:themeColor="text1"/>
+          <w:sz w:val="20"/>
+          <w:szCs w:val="20"/>
+          <w:highlight w:val="yellow"/>
+          <w:u w:val="single"/>
+        </w:rPr>
+        <w:t xml:space="preserve"> - LAB</w:t>
+      </w:r>
+      <w:r>
+        <w:rPr>
+          <w:rFonts w:ascii="Comic Sans MS" w:hAnsi="Comic Sans MS"/>
+          <w:noProof/>
+          <w:color w:val="000000" w:themeColor="text1"/>
+          <w:sz w:val="20"/>
+          <w:szCs w:val="20"/>
+          <w:highlight w:val="yellow"/>
+          <w:u w:val="single"/>
+        </w:rPr>
+        <w:t>.</w:t>
+      </w:r>
+      <w:r>
+        <w:rPr>
+          <w:rFonts w:ascii="Comic Sans MS" w:hAnsi="Comic Sans MS"/>
+          <w:noProof/>
+          <w:color w:val="000000" w:themeColor="text1"/>
+          <w:sz w:val="20"/>
+          <w:szCs w:val="20"/>
+          <w:u w:val="single"/>
+        </w:rPr>
+        <w:br/>
+      </w:r>
+      <w:r>
+        <w:rPr>
+          <w:rFonts w:ascii="Comic Sans MS" w:hAnsi="Comic Sans MS"/>
+          <w:noProof/>
+          <w:color w:val="000000" w:themeColor="text1"/>
+          <w:sz w:val="20"/>
+          <w:szCs w:val="20"/>
+        </w:rPr>
+        <w:t>You can enable e</w:t>
+      </w:r>
+      <w:r>
+        <w:rPr>
+          <w:rFonts w:ascii="Comic Sans MS" w:hAnsi="Comic Sans MS"/>
+          <w:noProof/>
+          <w:color w:val="000000" w:themeColor="text1"/>
+          <w:sz w:val="20"/>
+          <w:szCs w:val="20"/>
+        </w:rPr>
+        <w:t xml:space="preserve">ncryption </w:t>
+      </w:r>
+      <w:r>
+        <w:rPr>
+          <w:rFonts w:ascii="Comic Sans MS" w:hAnsi="Comic Sans MS"/>
+          <w:noProof/>
+          <w:color w:val="000000" w:themeColor="text1"/>
+          <w:sz w:val="20"/>
+          <w:szCs w:val="20"/>
+        </w:rPr>
+        <w:t>of all objects in a bucket by selecting the below bucke</w:t>
+      </w:r>
+      <w:r>
+        <w:rPr>
+          <w:rFonts w:ascii="Comic Sans MS" w:hAnsi="Comic Sans MS"/>
+          <w:noProof/>
+          <w:color w:val="000000" w:themeColor="text1"/>
+          <w:sz w:val="20"/>
+          <w:szCs w:val="20"/>
+        </w:rPr>
+        <w:t xml:space="preserve">t </w:t>
+      </w:r>
+      <w:r>
+        <w:rPr>
+          <w:rFonts w:ascii="Comic Sans MS" w:hAnsi="Comic Sans MS"/>
+          <w:noProof/>
+          <w:color w:val="000000" w:themeColor="text1"/>
+          <w:sz w:val="20"/>
+          <w:szCs w:val="20"/>
+        </w:rPr>
+        <w:t>‘properties’.</w:t>
+      </w:r>
+      <w:r>
+        <w:rPr>
+          <w:rFonts w:ascii="Comic Sans MS" w:hAnsi="Comic Sans MS"/>
+          <w:noProof/>
+          <w:color w:val="000000" w:themeColor="text1"/>
+          <w:sz w:val="20"/>
+          <w:szCs w:val="20"/>
+        </w:rPr>
+        <w:br/>
+      </w:r>
+      <w:r>
+        <w:rPr>
+          <w:rFonts w:ascii="Comic Sans MS" w:hAnsi="Comic Sans MS"/>
+          <w:noProof/>
+          <w:color w:val="000000" w:themeColor="text1"/>
+          <w:sz w:val="20"/>
+          <w:szCs w:val="20"/>
+        </w:rPr>
+        <w:drawing>
+          <wp:inline distT="0" distB="0" distL="0" distR="0" wp14:anchorId="46F8EBE7" wp14:editId="2AF44756">
+            <wp:extent cx="5851272" cy="2774914"/>
+            <wp:effectExtent l="0" t="0" r="0" b="6985"/>
+            <wp:docPr id="19" name="Picture 19"/>
+            <wp:cNvGraphicFramePr>
+              <a:graphicFrameLocks xmlns:a="http://schemas.openxmlformats.org/drawingml/2006/main" noChangeAspect="1"/>
+            </wp:cNvGraphicFramePr>
+            <a:graphic xmlns:a="http://schemas.openxmlformats.org/drawingml/2006/main">
+              <a:graphicData uri="http://schemas.openxmlformats.org/drawingml/2006/picture">
+                <pic:pic xmlns:pic="http://schemas.openxmlformats.org/drawingml/2006/picture">
+                  <pic:nvPicPr>
+                    <pic:cNvPr id="0" name="Picture 3"/>
+                    <pic:cNvPicPr>
+                      <a:picLocks noChangeAspect="1" noChangeArrowheads="1"/>
+                    </pic:cNvPicPr>
+                  </pic:nvPicPr>
+                  <pic:blipFill>
+                    <a:blip r:embed="rId37">
+                      <a:extLst>
+                        <a:ext uri="{28A0092B-C50C-407E-A947-70E740481C1C}">
+                          <a14:useLocalDpi xmlns:a14="http://schemas.microsoft.com/office/drawing/2010/main" val="0"/>
+                        </a:ext>
+                      </a:extLst>
+                    </a:blip>
+                    <a:srcRect/>
+                    <a:stretch>
+                      <a:fillRect/>
+                    </a:stretch>
+                  </pic:blipFill>
+                  <pic:spPr bwMode="auto">
+                    <a:xfrm>
+                      <a:off x="0" y="0"/>
+                      <a:ext cx="5860636" cy="2779355"/>
+                    </a:xfrm>
+                    <a:prstGeom prst="rect">
+                      <a:avLst/>
+                    </a:prstGeom>
+                    <a:noFill/>
+                    <a:ln>
+                      <a:noFill/>
+                    </a:ln>
+                  </pic:spPr>
+                </pic:pic>
+              </a:graphicData>
+            </a:graphic>
+          </wp:inline>
+        </w:drawing>
+      </w:r>
+      <w:r>
+        <w:rPr>
+          <w:rFonts w:ascii="Comic Sans MS" w:hAnsi="Comic Sans MS"/>
+          <w:noProof/>
+          <w:color w:val="000000" w:themeColor="text1"/>
+          <w:sz w:val="20"/>
+          <w:szCs w:val="20"/>
+        </w:rPr>
+        <w:br/>
+      </w:r>
+      <w:r>
+        <w:rPr>
+          <w:rFonts w:ascii="Comic Sans MS" w:hAnsi="Comic Sans MS"/>
+          <w:noProof/>
+          <w:color w:val="000000" w:themeColor="text1"/>
+          <w:sz w:val="20"/>
+          <w:szCs w:val="20"/>
+        </w:rPr>
+        <w:br/>
+        <w:t>The above still could be NULL, And we can still Enforce encryption using bucket policy.</w:t>
+      </w:r>
+      <w:r>
+        <w:rPr>
+          <w:rFonts w:ascii="Comic Sans MS" w:hAnsi="Comic Sans MS"/>
+          <w:noProof/>
+          <w:color w:val="000000" w:themeColor="text1"/>
+          <w:sz w:val="20"/>
+          <w:szCs w:val="20"/>
+        </w:rPr>
+        <w:br/>
+      </w:r>
+      <w:r>
+        <w:rPr>
+          <w:rFonts w:ascii="Comic Sans MS" w:hAnsi="Comic Sans MS"/>
+          <w:noProof/>
+          <w:color w:val="000000" w:themeColor="text1"/>
+          <w:sz w:val="20"/>
+          <w:szCs w:val="20"/>
+        </w:rPr>
+        <w:br/>
+        <w:t>Policy generator – first half.</w:t>
+      </w:r>
+      <w:r>
+        <w:rPr>
+          <w:rFonts w:ascii="Comic Sans MS" w:hAnsi="Comic Sans MS"/>
+          <w:noProof/>
+          <w:color w:val="000000" w:themeColor="text1"/>
+          <w:sz w:val="20"/>
+          <w:szCs w:val="20"/>
+        </w:rPr>
+        <w:br/>
+      </w:r>
+      <w:r>
+        <w:rPr>
+          <w:rFonts w:ascii="Comic Sans MS" w:hAnsi="Comic Sans MS"/>
+          <w:noProof/>
+          <w:color w:val="000000" w:themeColor="text1"/>
+          <w:sz w:val="20"/>
+          <w:szCs w:val="20"/>
+        </w:rPr>
+        <w:drawing>
+          <wp:inline distT="0" distB="0" distL="0" distR="0" wp14:anchorId="5D6D2C2C" wp14:editId="51512C25">
+            <wp:extent cx="5935980" cy="2943860"/>
+            <wp:effectExtent l="0" t="0" r="7620" b="8890"/>
+            <wp:docPr id="35" name="Picture 35"/>
+            <wp:cNvGraphicFramePr>
+              <a:graphicFrameLocks xmlns:a="http://schemas.openxmlformats.org/drawingml/2006/main" noChangeAspect="1"/>
+            </wp:cNvGraphicFramePr>
+            <a:graphic xmlns:a="http://schemas.openxmlformats.org/drawingml/2006/main">
+              <a:graphicData uri="http://schemas.openxmlformats.org/drawingml/2006/picture">
+                <pic:pic xmlns:pic="http://schemas.openxmlformats.org/drawingml/2006/picture">
+                  <pic:nvPicPr>
+                    <pic:cNvPr id="0" name="Picture 4"/>
+                    <pic:cNvPicPr>
+                      <a:picLocks noChangeAspect="1" noChangeArrowheads="1"/>
+                    </pic:cNvPicPr>
+                  </pic:nvPicPr>
+                  <pic:blipFill>
+                    <a:blip r:embed="rId38">
+                      <a:extLst>
+                        <a:ext uri="{28A0092B-C50C-407E-A947-70E740481C1C}">
+                          <a14:useLocalDpi xmlns:a14="http://schemas.microsoft.com/office/drawing/2010/main" val="0"/>
+                        </a:ext>
+                      </a:extLst>
+                    </a:blip>
+                    <a:srcRect/>
+                    <a:stretch>
+                      <a:fillRect/>
+                    </a:stretch>
+                  </pic:blipFill>
+                  <pic:spPr bwMode="auto">
+                    <a:xfrm>
+                      <a:off x="0" y="0"/>
+                      <a:ext cx="5935980" cy="2943860"/>
+                    </a:xfrm>
+                    <a:prstGeom prst="rect">
+                      <a:avLst/>
+                    </a:prstGeom>
+                    <a:noFill/>
+                    <a:ln>
+                      <a:noFill/>
+                    </a:ln>
+                  </pic:spPr>
+                </pic:pic>
+              </a:graphicData>
+            </a:graphic>
+          </wp:inline>
+        </w:drawing>
+      </w:r>
+      <w:r>
+        <w:rPr>
+          <w:rFonts w:ascii="Comic Sans MS" w:hAnsi="Comic Sans MS"/>
+          <w:noProof/>
+          <w:color w:val="000000" w:themeColor="text1"/>
+          <w:sz w:val="20"/>
+          <w:szCs w:val="20"/>
+        </w:rPr>
+        <w:br/>
+      </w:r>
+      <w:r>
+        <w:rPr>
+          <w:rFonts w:ascii="Comic Sans MS" w:hAnsi="Comic Sans MS"/>
+          <w:noProof/>
+          <w:color w:val="000000" w:themeColor="text1"/>
+          <w:sz w:val="20"/>
+          <w:szCs w:val="20"/>
+        </w:rPr>
+        <w:br/>
+        <w:t>Policy generator – second half.</w:t>
+      </w:r>
+      <w:r>
+        <w:rPr>
+          <w:rFonts w:ascii="Comic Sans MS" w:hAnsi="Comic Sans MS"/>
+          <w:noProof/>
+          <w:color w:val="000000" w:themeColor="text1"/>
+          <w:sz w:val="20"/>
+          <w:szCs w:val="20"/>
+        </w:rPr>
+        <w:br/>
+      </w:r>
+      <w:r>
+        <w:rPr>
+          <w:rFonts w:ascii="Comic Sans MS" w:hAnsi="Comic Sans MS"/>
+          <w:noProof/>
+          <w:color w:val="000000" w:themeColor="text1"/>
+          <w:sz w:val="20"/>
+          <w:szCs w:val="20"/>
+        </w:rPr>
+        <w:lastRenderedPageBreak/>
+        <w:drawing>
+          <wp:inline distT="0" distB="0" distL="0" distR="0" wp14:anchorId="58E3F92D" wp14:editId="4E83C28F">
+            <wp:extent cx="5566876" cy="2986335"/>
+            <wp:effectExtent l="0" t="0" r="0" b="5080"/>
+            <wp:docPr id="36" name="Picture 36"/>
+            <wp:cNvGraphicFramePr>
+              <a:graphicFrameLocks xmlns:a="http://schemas.openxmlformats.org/drawingml/2006/main" noChangeAspect="1"/>
+            </wp:cNvGraphicFramePr>
+            <a:graphic xmlns:a="http://schemas.openxmlformats.org/drawingml/2006/main">
+              <a:graphicData uri="http://schemas.openxmlformats.org/drawingml/2006/picture">
+                <pic:pic xmlns:pic="http://schemas.openxmlformats.org/drawingml/2006/picture">
+                  <pic:nvPicPr>
+                    <pic:cNvPr id="0" name="Picture 5"/>
+                    <pic:cNvPicPr>
+                      <a:picLocks noChangeAspect="1" noChangeArrowheads="1"/>
+                    </pic:cNvPicPr>
+                  </pic:nvPicPr>
+                  <pic:blipFill>
+                    <a:blip r:embed="rId39">
+                      <a:extLst>
+                        <a:ext uri="{28A0092B-C50C-407E-A947-70E740481C1C}">
+                          <a14:useLocalDpi xmlns:a14="http://schemas.microsoft.com/office/drawing/2010/main" val="0"/>
+                        </a:ext>
+                      </a:extLst>
+                    </a:blip>
+                    <a:srcRect/>
+                    <a:stretch>
+                      <a:fillRect/>
+                    </a:stretch>
+                  </pic:blipFill>
+                  <pic:spPr bwMode="auto">
+                    <a:xfrm>
+                      <a:off x="0" y="0"/>
+                      <a:ext cx="5578428" cy="2992532"/>
+                    </a:xfrm>
+                    <a:prstGeom prst="rect">
+                      <a:avLst/>
+                    </a:prstGeom>
+                    <a:noFill/>
+                    <a:ln>
+                      <a:noFill/>
+                    </a:ln>
+                  </pic:spPr>
+                </pic:pic>
+              </a:graphicData>
+            </a:graphic>
+          </wp:inline>
+        </w:drawing>
+      </w:r>
+      <w:r>
+        <w:rPr>
+          <w:rFonts w:ascii="Comic Sans MS" w:hAnsi="Comic Sans MS"/>
+          <w:noProof/>
+          <w:color w:val="000000" w:themeColor="text1"/>
+          <w:sz w:val="20"/>
+          <w:szCs w:val="20"/>
+        </w:rPr>
+        <w:br/>
+      </w:r>
+      <w:r>
+        <w:rPr>
+          <w:rFonts w:ascii="Comic Sans MS" w:hAnsi="Comic Sans MS"/>
+          <w:noProof/>
+          <w:color w:val="000000" w:themeColor="text1"/>
+          <w:sz w:val="20"/>
+          <w:szCs w:val="20"/>
+        </w:rPr>
+        <w:br/>
+        <w:t>Now lets try to upload without encryption and with encrytion.</w:t>
+      </w:r>
+      <w:r>
+        <w:rPr>
+          <w:rFonts w:ascii="Comic Sans MS" w:hAnsi="Comic Sans MS"/>
+          <w:noProof/>
+          <w:color w:val="000000" w:themeColor="text1"/>
+          <w:sz w:val="20"/>
+          <w:szCs w:val="20"/>
+        </w:rPr>
+        <w:br/>
+      </w:r>
+      <w:r>
+        <w:rPr>
+          <w:rFonts w:ascii="Comic Sans MS" w:hAnsi="Comic Sans MS"/>
+          <w:noProof/>
+          <w:color w:val="000000" w:themeColor="text1"/>
+          <w:sz w:val="20"/>
+          <w:szCs w:val="20"/>
+        </w:rPr>
+        <w:br/>
+      </w:r>
+      <w:r>
+        <w:rPr>
+          <w:rFonts w:ascii="Comic Sans MS" w:hAnsi="Comic Sans MS"/>
+          <w:noProof/>
+          <w:color w:val="000000" w:themeColor="text1"/>
+          <w:sz w:val="20"/>
+          <w:szCs w:val="20"/>
+        </w:rPr>
+        <w:lastRenderedPageBreak/>
+        <w:drawing>
+          <wp:inline distT="0" distB="0" distL="0" distR="0" wp14:anchorId="4A03C555" wp14:editId="77516C40">
+            <wp:extent cx="5943600" cy="4881245"/>
+            <wp:effectExtent l="0" t="0" r="0" b="0"/>
+            <wp:docPr id="37" name="Picture 37"/>
+            <wp:cNvGraphicFramePr>
+              <a:graphicFrameLocks xmlns:a="http://schemas.openxmlformats.org/drawingml/2006/main" noChangeAspect="1"/>
+            </wp:cNvGraphicFramePr>
+            <a:graphic xmlns:a="http://schemas.openxmlformats.org/drawingml/2006/main">
+              <a:graphicData uri="http://schemas.openxmlformats.org/drawingml/2006/picture">
+                <pic:pic xmlns:pic="http://schemas.openxmlformats.org/drawingml/2006/picture">
+                  <pic:nvPicPr>
+                    <pic:cNvPr id="0" name="Picture 6"/>
+                    <pic:cNvPicPr>
+                      <a:picLocks noChangeAspect="1" noChangeArrowheads="1"/>
+                    </pic:cNvPicPr>
+                  </pic:nvPicPr>
+                  <pic:blipFill>
+                    <a:blip r:embed="rId40">
+                      <a:extLst>
+                        <a:ext uri="{28A0092B-C50C-407E-A947-70E740481C1C}">
+                          <a14:useLocalDpi xmlns:a14="http://schemas.microsoft.com/office/drawing/2010/main" val="0"/>
+                        </a:ext>
+                      </a:extLst>
+                    </a:blip>
+                    <a:srcRect/>
+                    <a:stretch>
+                      <a:fillRect/>
+                    </a:stretch>
+                  </pic:blipFill>
+                  <pic:spPr bwMode="auto">
+                    <a:xfrm>
+                      <a:off x="0" y="0"/>
+                      <a:ext cx="5943600" cy="4881245"/>
+                    </a:xfrm>
+                    <a:prstGeom prst="rect">
+                      <a:avLst/>
+                    </a:prstGeom>
+                    <a:noFill/>
+                    <a:ln>
+                      <a:noFill/>
+                    </a:ln>
+                  </pic:spPr>
+                </pic:pic>
+              </a:graphicData>
+            </a:graphic>
+          </wp:inline>
+        </w:drawing>
+      </w:r>
+      <w:r>
+        <w:rPr>
+          <w:rFonts w:ascii="Comic Sans MS" w:hAnsi="Comic Sans MS"/>
+          <w:noProof/>
+          <w:color w:val="000000" w:themeColor="text1"/>
+          <w:sz w:val="20"/>
+          <w:szCs w:val="20"/>
+        </w:rPr>
+        <w:br/>
+      </w:r>
+      <w:r>
+        <w:rPr>
+          <w:rFonts w:ascii="Comic Sans MS" w:hAnsi="Comic Sans MS"/>
+          <w:noProof/>
+          <w:color w:val="000000" w:themeColor="text1"/>
+          <w:sz w:val="20"/>
+          <w:szCs w:val="20"/>
+        </w:rPr>
+        <w:br/>
+      </w:r>
+      <w:r>
+        <w:rPr>
+          <w:rFonts w:ascii="Comic Sans MS" w:hAnsi="Comic Sans MS"/>
+          <w:noProof/>
+          <w:color w:val="000000" w:themeColor="text1"/>
+          <w:sz w:val="20"/>
+          <w:szCs w:val="20"/>
+        </w:rPr>
+        <w:t xml:space="preserve">                                    </w:t>
+      </w:r>
+      <w:r>
+        <w:rPr>
+          <w:rFonts w:ascii="Comic Sans MS" w:hAnsi="Comic Sans MS"/>
+          <w:noProof/>
+          <w:color w:val="000000" w:themeColor="text1"/>
+          <w:sz w:val="36"/>
+          <w:szCs w:val="36"/>
+          <w:highlight w:val="yellow"/>
+        </w:rPr>
+        <w:t xml:space="preserve"> </w:t>
+      </w:r>
+      <w:r>
+        <w:rPr>
+          <w:rFonts w:ascii="Comic Sans MS" w:hAnsi="Comic Sans MS"/>
+          <w:noProof/>
+          <w:color w:val="000000" w:themeColor="text1"/>
+          <w:sz w:val="36"/>
+          <w:szCs w:val="36"/>
+          <w:highlight w:val="yellow"/>
+        </w:rPr>
+        <w:t>CORS configuration lab</w:t>
+      </w:r>
+      <w:r>
+        <w:rPr>
+          <w:rFonts w:ascii="Comic Sans MS" w:hAnsi="Comic Sans MS"/>
+          <w:noProof/>
+          <w:color w:val="000000" w:themeColor="text1"/>
+          <w:sz w:val="36"/>
+          <w:szCs w:val="36"/>
+        </w:rPr>
+        <w:br/>
+      </w:r>
+      <w:r>
+        <w:rPr>
+          <w:rFonts w:ascii="Comic Sans MS" w:hAnsi="Comic Sans MS"/>
+          <w:noProof/>
+          <w:color w:val="000000" w:themeColor="text1"/>
+          <w:sz w:val="20"/>
+          <w:szCs w:val="20"/>
+        </w:rPr>
+        <w:t xml:space="preserve">- It a mechanism of allowing code that is in one S3 bucket to access code that is in an another S3 bucket. </w:t>
+      </w:r>
+      <w:r>
+        <w:rPr>
+          <w:rFonts w:ascii="Comic Sans MS" w:hAnsi="Comic Sans MS"/>
+          <w:noProof/>
+          <w:color w:val="000000" w:themeColor="text1"/>
+          <w:sz w:val="20"/>
+          <w:szCs w:val="20"/>
+        </w:rPr>
+        <w:br/>
+      </w:r>
+      <w:r>
+        <w:rPr>
+          <w:rFonts w:ascii="Comic Sans MS" w:hAnsi="Comic Sans MS"/>
+          <w:noProof/>
+          <w:color w:val="000000" w:themeColor="text1"/>
+          <w:sz w:val="20"/>
+          <w:szCs w:val="20"/>
+        </w:rPr>
+        <w:br/>
+        <w:t>Create a bucket and note the static website url.</w:t>
+      </w:r>
+      <w:r>
+        <w:rPr>
+          <w:rFonts w:ascii="Comic Sans MS" w:hAnsi="Comic Sans MS"/>
+          <w:noProof/>
+          <w:color w:val="000000" w:themeColor="text1"/>
+          <w:sz w:val="20"/>
+          <w:szCs w:val="20"/>
+        </w:rPr>
+        <w:t xml:space="preserve">                              </w:t>
+      </w:r>
+      <w:r>
+        <w:rPr>
+          <w:rFonts w:ascii="Comic Sans MS" w:hAnsi="Comic Sans MS"/>
+          <w:noProof/>
+          <w:color w:val="000000" w:themeColor="text1"/>
+          <w:sz w:val="20"/>
+          <w:szCs w:val="20"/>
+        </w:rPr>
+        <w:br/>
+      </w:r>
+      <w:r>
+        <w:rPr>
+          <w:rFonts w:ascii="Comic Sans MS" w:hAnsi="Comic Sans MS"/>
+          <w:noProof/>
+          <w:color w:val="000000" w:themeColor="text1"/>
+          <w:sz w:val="20"/>
+          <w:szCs w:val="20"/>
+        </w:rPr>
+        <w:drawing>
+          <wp:inline distT="0" distB="0" distL="0" distR="0" wp14:anchorId="583D7601" wp14:editId="3C0719EB">
+            <wp:extent cx="3523665" cy="2124075"/>
+            <wp:effectExtent l="0" t="0" r="635" b="0"/>
+            <wp:docPr id="38" name="Picture 38"/>
+            <wp:cNvGraphicFramePr>
+              <a:graphicFrameLocks xmlns:a="http://schemas.openxmlformats.org/drawingml/2006/main" noChangeAspect="1"/>
+            </wp:cNvGraphicFramePr>
+            <a:graphic xmlns:a="http://schemas.openxmlformats.org/drawingml/2006/main">
+              <a:graphicData uri="http://schemas.openxmlformats.org/drawingml/2006/picture">
+                <pic:pic xmlns:pic="http://schemas.openxmlformats.org/drawingml/2006/picture">
+                  <pic:nvPicPr>
+                    <pic:cNvPr id="0" name="Picture 7"/>
+                    <pic:cNvPicPr>
+                      <a:picLocks noChangeAspect="1" noChangeArrowheads="1"/>
+                    </pic:cNvPicPr>
+                  </pic:nvPicPr>
+                  <pic:blipFill>
+                    <a:blip r:embed="rId41">
+                      <a:extLst>
+                        <a:ext uri="{28A0092B-C50C-407E-A947-70E740481C1C}">
+                          <a14:useLocalDpi xmlns:a14="http://schemas.microsoft.com/office/drawing/2010/main" val="0"/>
+                        </a:ext>
+                      </a:extLst>
+                    </a:blip>
+                    <a:srcRect/>
+                    <a:stretch>
+                      <a:fillRect/>
+                    </a:stretch>
+                  </pic:blipFill>
+                  <pic:spPr bwMode="auto">
+                    <a:xfrm>
+                      <a:off x="0" y="0"/>
+                      <a:ext cx="3529890" cy="2127828"/>
+                    </a:xfrm>
+                    <a:prstGeom prst="rect">
+                      <a:avLst/>
+                    </a:prstGeom>
+                    <a:noFill/>
+                    <a:ln>
+                      <a:noFill/>
+                    </a:ln>
+                  </pic:spPr>
+                </pic:pic>
+              </a:graphicData>
+            </a:graphic>
+          </wp:inline>
+        </w:drawing>
+      </w:r>
+      <w:r>
+        <w:rPr>
+          <w:rFonts w:ascii="Comic Sans MS" w:hAnsi="Comic Sans MS"/>
+          <w:noProof/>
+          <w:color w:val="000000" w:themeColor="text1"/>
+          <w:sz w:val="20"/>
+          <w:szCs w:val="20"/>
+        </w:rPr>
+        <w:br/>
+      </w:r>
+      <w:r>
+        <w:rPr>
+          <w:rFonts w:ascii="Comic Sans MS" w:hAnsi="Comic Sans MS"/>
+          <w:noProof/>
+          <w:color w:val="000000" w:themeColor="text1"/>
+          <w:sz w:val="20"/>
+          <w:szCs w:val="20"/>
+        </w:rPr>
+        <w:lastRenderedPageBreak/>
+        <w:drawing>
+          <wp:inline distT="0" distB="0" distL="0" distR="0" wp14:anchorId="6F30D343" wp14:editId="038A68C5">
+            <wp:extent cx="3128963" cy="3399926"/>
+            <wp:effectExtent l="0" t="0" r="0" b="0"/>
+            <wp:docPr id="40" name="Picture 40"/>
+            <wp:cNvGraphicFramePr>
+              <a:graphicFrameLocks xmlns:a="http://schemas.openxmlformats.org/drawingml/2006/main" noChangeAspect="1"/>
+            </wp:cNvGraphicFramePr>
+            <a:graphic xmlns:a="http://schemas.openxmlformats.org/drawingml/2006/main">
+              <a:graphicData uri="http://schemas.openxmlformats.org/drawingml/2006/picture">
+                <pic:pic xmlns:pic="http://schemas.openxmlformats.org/drawingml/2006/picture">
+                  <pic:nvPicPr>
+                    <pic:cNvPr id="0" name="Picture 2"/>
+                    <pic:cNvPicPr>
+                      <a:picLocks noChangeAspect="1" noChangeArrowheads="1"/>
+                    </pic:cNvPicPr>
+                  </pic:nvPicPr>
+                  <pic:blipFill>
+                    <a:blip r:embed="rId42">
+                      <a:extLst>
+                        <a:ext uri="{28A0092B-C50C-407E-A947-70E740481C1C}">
+                          <a14:useLocalDpi xmlns:a14="http://schemas.microsoft.com/office/drawing/2010/main" val="0"/>
+                        </a:ext>
+                      </a:extLst>
+                    </a:blip>
+                    <a:srcRect/>
+                    <a:stretch>
+                      <a:fillRect/>
+                    </a:stretch>
+                  </pic:blipFill>
+                  <pic:spPr bwMode="auto">
+                    <a:xfrm>
+                      <a:off x="0" y="0"/>
+                      <a:ext cx="3134893" cy="3406369"/>
+                    </a:xfrm>
+                    <a:prstGeom prst="rect">
+                      <a:avLst/>
+                    </a:prstGeom>
+                    <a:noFill/>
+                    <a:ln>
+                      <a:noFill/>
+                    </a:ln>
+                  </pic:spPr>
+                </pic:pic>
+              </a:graphicData>
+            </a:graphic>
+          </wp:inline>
+        </w:drawing>
+      </w:r>
+      <w:r>
+        <w:rPr>
+          <w:rFonts w:ascii="Comic Sans MS" w:hAnsi="Comic Sans MS"/>
+          <w:noProof/>
+          <w:color w:val="000000" w:themeColor="text1"/>
+          <w:sz w:val="20"/>
+          <w:szCs w:val="20"/>
+        </w:rPr>
+        <w:br/>
+      </w:r>
+      <w:r>
+        <w:rPr>
+          <w:rFonts w:ascii="Comic Sans MS" w:hAnsi="Comic Sans MS"/>
+          <w:noProof/>
+          <w:color w:val="000000" w:themeColor="text1"/>
+          <w:sz w:val="20"/>
+          <w:szCs w:val="20"/>
+        </w:rPr>
+        <w:br/>
+      </w:r>
+      <w:r>
+        <w:rPr>
+          <w:rFonts w:ascii="Comic Sans MS" w:hAnsi="Comic Sans MS"/>
+          <w:noProof/>
+          <w:color w:val="000000" w:themeColor="text1"/>
+          <w:sz w:val="20"/>
+          <w:szCs w:val="20"/>
+        </w:rPr>
+        <w:t>Upload the two html files and a error.html file in the bucket1.</w:t>
+      </w:r>
+      <w:r>
+        <w:rPr>
+          <w:rFonts w:ascii="Comic Sans MS" w:hAnsi="Comic Sans MS"/>
+          <w:noProof/>
+          <w:color w:val="000000" w:themeColor="text1"/>
+          <w:sz w:val="20"/>
+          <w:szCs w:val="20"/>
+        </w:rPr>
+        <w:br/>
+      </w:r>
+      <w:r>
+        <w:rPr>
+          <w:rFonts w:ascii="Comic Sans MS" w:hAnsi="Comic Sans MS"/>
+          <w:noProof/>
+          <w:color w:val="000000" w:themeColor="text1"/>
+          <w:sz w:val="20"/>
+          <w:szCs w:val="20"/>
+        </w:rPr>
+        <w:drawing>
+          <wp:inline distT="0" distB="0" distL="0" distR="0" wp14:anchorId="63428EC7" wp14:editId="062F7D2E">
+            <wp:extent cx="5181600" cy="2017835"/>
+            <wp:effectExtent l="0" t="0" r="0" b="1905"/>
+            <wp:docPr id="41" name="Picture 41"/>
+            <wp:cNvGraphicFramePr>
+              <a:graphicFrameLocks xmlns:a="http://schemas.openxmlformats.org/drawingml/2006/main" noChangeAspect="1"/>
+            </wp:cNvGraphicFramePr>
+            <a:graphic xmlns:a="http://schemas.openxmlformats.org/drawingml/2006/main">
+              <a:graphicData uri="http://schemas.openxmlformats.org/drawingml/2006/picture">
+                <pic:pic xmlns:pic="http://schemas.openxmlformats.org/drawingml/2006/picture">
+                  <pic:nvPicPr>
+                    <pic:cNvPr id="0" name="Picture 3"/>
+                    <pic:cNvPicPr>
+                      <a:picLocks noChangeAspect="1" noChangeArrowheads="1"/>
+                    </pic:cNvPicPr>
+                  </pic:nvPicPr>
+                  <pic:blipFill>
+                    <a:blip r:embed="rId43">
+                      <a:extLst>
+                        <a:ext uri="{28A0092B-C50C-407E-A947-70E740481C1C}">
+                          <a14:useLocalDpi xmlns:a14="http://schemas.microsoft.com/office/drawing/2010/main" val="0"/>
+                        </a:ext>
+                      </a:extLst>
+                    </a:blip>
+                    <a:srcRect/>
+                    <a:stretch>
+                      <a:fillRect/>
+                    </a:stretch>
+                  </pic:blipFill>
+                  <pic:spPr bwMode="auto">
+                    <a:xfrm>
+                      <a:off x="0" y="0"/>
+                      <a:ext cx="5190356" cy="2021245"/>
+                    </a:xfrm>
+                    <a:prstGeom prst="rect">
+                      <a:avLst/>
+                    </a:prstGeom>
+                    <a:noFill/>
+                    <a:ln>
+                      <a:noFill/>
+                    </a:ln>
+                  </pic:spPr>
+                </pic:pic>
+              </a:graphicData>
+            </a:graphic>
+          </wp:inline>
+        </w:drawing>
+      </w:r>
+      <w:r>
+        <w:rPr>
+          <w:rFonts w:ascii="Comic Sans MS" w:hAnsi="Comic Sans MS"/>
+          <w:noProof/>
+          <w:color w:val="000000" w:themeColor="text1"/>
+          <w:sz w:val="20"/>
+          <w:szCs w:val="20"/>
+        </w:rPr>
+        <w:br/>
+      </w:r>
+      <w:r>
+        <w:rPr>
+          <w:rFonts w:ascii="Comic Sans MS" w:hAnsi="Comic Sans MS"/>
+          <w:noProof/>
+          <w:color w:val="000000" w:themeColor="text1"/>
+          <w:sz w:val="20"/>
+          <w:szCs w:val="20"/>
+        </w:rPr>
+        <w:br/>
+        <w:t>Index.html contents. Loadpage.html is a</w:t>
+      </w:r>
+      <w:r>
+        <w:rPr>
+          <w:rFonts w:ascii="Comic Sans MS" w:hAnsi="Comic Sans MS"/>
+          <w:noProof/>
+          <w:color w:val="000000" w:themeColor="text1"/>
+          <w:sz w:val="20"/>
+          <w:szCs w:val="20"/>
+        </w:rPr>
+        <w:t xml:space="preserve"> </w:t>
+      </w:r>
+      <w:r>
+        <w:rPr>
+          <w:rFonts w:ascii="Comic Sans MS" w:hAnsi="Comic Sans MS"/>
+          <w:noProof/>
+          <w:color w:val="000000" w:themeColor="text1"/>
+          <w:sz w:val="20"/>
+          <w:szCs w:val="20"/>
+        </w:rPr>
+        <w:t>simple html file.</w:t>
+      </w:r>
+      <w:r>
+        <w:rPr>
+          <w:rFonts w:ascii="Comic Sans MS" w:hAnsi="Comic Sans MS"/>
+          <w:noProof/>
+          <w:color w:val="000000" w:themeColor="text1"/>
+          <w:sz w:val="20"/>
+          <w:szCs w:val="20"/>
+        </w:rPr>
+        <w:br/>
+      </w:r>
+      <w:r>
+        <w:rPr>
+          <w:rFonts w:ascii="Comic Sans MS" w:hAnsi="Comic Sans MS"/>
+          <w:noProof/>
+          <w:color w:val="000000" w:themeColor="text1"/>
+          <w:sz w:val="20"/>
+          <w:szCs w:val="20"/>
+        </w:rPr>
+        <w:lastRenderedPageBreak/>
+        <w:br/>
+      </w:r>
+      <w:r>
+        <w:rPr>
+          <w:rFonts w:ascii="Comic Sans MS" w:hAnsi="Comic Sans MS"/>
+          <w:noProof/>
+          <w:color w:val="000000" w:themeColor="text1"/>
+          <w:sz w:val="20"/>
+          <w:szCs w:val="20"/>
+        </w:rPr>
+        <w:drawing>
+          <wp:inline distT="0" distB="0" distL="0" distR="0" wp14:anchorId="68F399B4" wp14:editId="17D43516">
+            <wp:extent cx="4214813" cy="1957119"/>
+            <wp:effectExtent l="0" t="0" r="0" b="5080"/>
+            <wp:docPr id="42" name="Picture 42"/>
+            <wp:cNvGraphicFramePr>
+              <a:graphicFrameLocks xmlns:a="http://schemas.openxmlformats.org/drawingml/2006/main" noChangeAspect="1"/>
+            </wp:cNvGraphicFramePr>
+            <a:graphic xmlns:a="http://schemas.openxmlformats.org/drawingml/2006/main">
+              <a:graphicData uri="http://schemas.openxmlformats.org/drawingml/2006/picture">
+                <pic:pic xmlns:pic="http://schemas.openxmlformats.org/drawingml/2006/picture">
+                  <pic:nvPicPr>
+                    <pic:cNvPr id="0" name="Picture 4"/>
+                    <pic:cNvPicPr>
+                      <a:picLocks noChangeAspect="1" noChangeArrowheads="1"/>
+                    </pic:cNvPicPr>
+                  </pic:nvPicPr>
+                  <pic:blipFill>
+                    <a:blip r:embed="rId44">
+                      <a:extLst>
+                        <a:ext uri="{28A0092B-C50C-407E-A947-70E740481C1C}">
+                          <a14:useLocalDpi xmlns:a14="http://schemas.microsoft.com/office/drawing/2010/main" val="0"/>
+                        </a:ext>
+                      </a:extLst>
+                    </a:blip>
+                    <a:srcRect/>
+                    <a:stretch>
+                      <a:fillRect/>
+                    </a:stretch>
+                  </pic:blipFill>
+                  <pic:spPr bwMode="auto">
+                    <a:xfrm>
+                      <a:off x="0" y="0"/>
+                      <a:ext cx="4216823" cy="1958052"/>
+                    </a:xfrm>
+                    <a:prstGeom prst="rect">
+                      <a:avLst/>
+                    </a:prstGeom>
+                    <a:noFill/>
+                    <a:ln>
+                      <a:noFill/>
+                    </a:ln>
+                  </pic:spPr>
+                </pic:pic>
+              </a:graphicData>
+            </a:graphic>
+          </wp:inline>
+        </w:drawing>
+      </w:r>
+    </w:p>
+    <w:p>
+      <w:pPr>
+        <w:pStyle w:val="NoSpacing"/>
+        <w:rPr>
+          <w:rFonts w:ascii="Comic Sans MS" w:hAnsi="Comic Sans MS"/>
+          <w:noProof/>
+          <w:color w:val="000000" w:themeColor="text1"/>
+          <w:sz w:val="20"/>
+          <w:szCs w:val="20"/>
+        </w:rPr>
+      </w:pPr>
+    </w:p>
+    <w:p>
+      <w:pPr>
+        <w:pStyle w:val="NoSpacing"/>
+        <w:rPr>
+          <w:rFonts w:ascii="Comic Sans MS" w:hAnsi="Comic Sans MS"/>
+          <w:noProof/>
+          <w:color w:val="000000" w:themeColor="text1"/>
+          <w:sz w:val="20"/>
+          <w:szCs w:val="20"/>
+        </w:rPr>
+      </w:pPr>
+      <w:r>
+        <w:rPr>
+          <w:rFonts w:ascii="Comic Sans MS" w:hAnsi="Comic Sans MS"/>
+          <w:noProof/>
+          <w:color w:val="000000" w:themeColor="text1"/>
+          <w:sz w:val="20"/>
+          <w:szCs w:val="20"/>
+        </w:rPr>
+        <w:t>Try to access the index.html in the bucket1.</w:t>
+      </w:r>
+      <w:r>
+        <w:rPr>
+          <w:rFonts w:ascii="Comic Sans MS" w:hAnsi="Comic Sans MS"/>
+          <w:noProof/>
+          <w:color w:val="000000" w:themeColor="text1"/>
+          <w:sz w:val="20"/>
+          <w:szCs w:val="20"/>
+        </w:rPr>
+        <w:t xml:space="preserve"> [The load page conmtent is also loaded]</w:t>
+      </w:r>
+      <w:r>
+        <w:rPr>
+          <w:rFonts w:ascii="Comic Sans MS" w:hAnsi="Comic Sans MS"/>
+          <w:noProof/>
+          <w:color w:val="000000" w:themeColor="text1"/>
+          <w:sz w:val="20"/>
+          <w:szCs w:val="20"/>
+        </w:rPr>
+        <w:br/>
+      </w:r>
+    </w:p>
+    <w:p>
+      <w:pPr>
+        <w:pStyle w:val="NoSpacing"/>
+        <w:rPr>
+          <w:rFonts w:ascii="Comic Sans MS" w:hAnsi="Comic Sans MS"/>
+          <w:noProof/>
+          <w:color w:val="000000" w:themeColor="text1"/>
+          <w:sz w:val="20"/>
+          <w:szCs w:val="20"/>
+        </w:rPr>
+      </w:pPr>
+      <w:r>
+        <w:rPr>
+          <w:rFonts w:ascii="Comic Sans MS" w:hAnsi="Comic Sans MS"/>
+          <w:noProof/>
+          <w:color w:val="000000" w:themeColor="text1"/>
+          <w:sz w:val="20"/>
+          <w:szCs w:val="20"/>
+        </w:rPr>
+        <w:drawing>
+          <wp:inline distT="0" distB="0" distL="0" distR="0" wp14:anchorId="1A765190" wp14:editId="32B2460E">
+            <wp:extent cx="3381375" cy="736966"/>
+            <wp:effectExtent l="0" t="0" r="0" b="6350"/>
+            <wp:docPr id="43" name="Picture 43"/>
+            <wp:cNvGraphicFramePr>
+              <a:graphicFrameLocks xmlns:a="http://schemas.openxmlformats.org/drawingml/2006/main" noChangeAspect="1"/>
+            </wp:cNvGraphicFramePr>
+            <a:graphic xmlns:a="http://schemas.openxmlformats.org/drawingml/2006/main">
+              <a:graphicData uri="http://schemas.openxmlformats.org/drawingml/2006/picture">
+                <pic:pic xmlns:pic="http://schemas.openxmlformats.org/drawingml/2006/picture">
+                  <pic:nvPicPr>
+                    <pic:cNvPr id="0" name="Picture 5"/>
+                    <pic:cNvPicPr>
+                      <a:picLocks noChangeAspect="1" noChangeArrowheads="1"/>
+                    </pic:cNvPicPr>
+                  </pic:nvPicPr>
+                  <pic:blipFill>
+                    <a:blip r:embed="rId45">
+                      <a:extLst>
+                        <a:ext uri="{28A0092B-C50C-407E-A947-70E740481C1C}">
+                          <a14:useLocalDpi xmlns:a14="http://schemas.microsoft.com/office/drawing/2010/main" val="0"/>
+                        </a:ext>
+                      </a:extLst>
+                    </a:blip>
+                    <a:srcRect/>
+                    <a:stretch>
+                      <a:fillRect/>
+                    </a:stretch>
+                  </pic:blipFill>
+                  <pic:spPr bwMode="auto">
+                    <a:xfrm>
+                      <a:off x="0" y="0"/>
+                      <a:ext cx="3411718" cy="743579"/>
+                    </a:xfrm>
+                    <a:prstGeom prst="rect">
+                      <a:avLst/>
+                    </a:prstGeom>
+                    <a:noFill/>
+                    <a:ln>
+                      <a:noFill/>
+                    </a:ln>
+                  </pic:spPr>
+                </pic:pic>
+              </a:graphicData>
+            </a:graphic>
+          </wp:inline>
+        </w:drawing>
+      </w:r>
+      <w:r>
+        <w:rPr>
+          <w:rFonts w:ascii="Comic Sans MS" w:hAnsi="Comic Sans MS"/>
+          <w:noProof/>
+          <w:color w:val="000000" w:themeColor="text1"/>
+          <w:sz w:val="20"/>
+          <w:szCs w:val="20"/>
+        </w:rPr>
+        <w:br/>
+      </w:r>
+      <w:r>
+        <w:rPr>
+          <w:rFonts w:ascii="Comic Sans MS" w:hAnsi="Comic Sans MS"/>
+          <w:noProof/>
+          <w:color w:val="000000" w:themeColor="text1"/>
+          <w:sz w:val="20"/>
+          <w:szCs w:val="20"/>
+        </w:rPr>
+        <w:br/>
+      </w:r>
+      <w:r>
+        <w:rPr>
+          <w:rFonts w:ascii="Comic Sans MS" w:hAnsi="Comic Sans MS"/>
+          <w:noProof/>
+          <w:color w:val="000000" w:themeColor="text1"/>
+          <w:sz w:val="20"/>
+          <w:szCs w:val="20"/>
+        </w:rPr>
+        <w:t>Create another bucket.</w:t>
+      </w:r>
+      <w:r>
+        <w:rPr>
+          <w:rFonts w:ascii="Comic Sans MS" w:hAnsi="Comic Sans MS"/>
+          <w:noProof/>
+          <w:color w:val="000000" w:themeColor="text1"/>
+          <w:sz w:val="20"/>
+          <w:szCs w:val="20"/>
+        </w:rPr>
+        <w:br/>
+      </w:r>
+      <w:r>
+        <w:rPr>
+          <w:rFonts w:ascii="Comic Sans MS" w:hAnsi="Comic Sans MS"/>
+          <w:noProof/>
+          <w:color w:val="000000" w:themeColor="text1"/>
+          <w:sz w:val="20"/>
+          <w:szCs w:val="20"/>
+        </w:rPr>
+        <w:drawing>
+          <wp:inline distT="0" distB="0" distL="0" distR="0" wp14:anchorId="0AD834CE" wp14:editId="4B8F7D42">
+            <wp:extent cx="5934075" cy="1390650"/>
+            <wp:effectExtent l="0" t="0" r="9525" b="0"/>
+            <wp:docPr id="44" name="Picture 44"/>
+            <wp:cNvGraphicFramePr>
+              <a:graphicFrameLocks xmlns:a="http://schemas.openxmlformats.org/drawingml/2006/main" noChangeAspect="1"/>
+            </wp:cNvGraphicFramePr>
+            <a:graphic xmlns:a="http://schemas.openxmlformats.org/drawingml/2006/main">
+              <a:graphicData uri="http://schemas.openxmlformats.org/drawingml/2006/picture">
+                <pic:pic xmlns:pic="http://schemas.openxmlformats.org/drawingml/2006/picture">
+                  <pic:nvPicPr>
+                    <pic:cNvPr id="0" name="Picture 6"/>
+                    <pic:cNvPicPr>
+                      <a:picLocks noChangeAspect="1" noChangeArrowheads="1"/>
+                    </pic:cNvPicPr>
+                  </pic:nvPicPr>
+                  <pic:blipFill>
+                    <a:blip r:embed="rId46">
+                      <a:extLst>
+                        <a:ext uri="{28A0092B-C50C-407E-A947-70E740481C1C}">
+                          <a14:useLocalDpi xmlns:a14="http://schemas.microsoft.com/office/drawing/2010/main" val="0"/>
+                        </a:ext>
+                      </a:extLst>
+                    </a:blip>
+                    <a:srcRect/>
+                    <a:stretch>
+                      <a:fillRect/>
+                    </a:stretch>
+                  </pic:blipFill>
+                  <pic:spPr bwMode="auto">
+                    <a:xfrm>
+                      <a:off x="0" y="0"/>
+                      <a:ext cx="5934075" cy="1390650"/>
+                    </a:xfrm>
+                    <a:prstGeom prst="rect">
+                      <a:avLst/>
+                    </a:prstGeom>
+                    <a:noFill/>
+                    <a:ln>
+                      <a:noFill/>
+                    </a:ln>
+                  </pic:spPr>
+                </pic:pic>
+              </a:graphicData>
+            </a:graphic>
+          </wp:inline>
+        </w:drawing>
+      </w:r>
+      <w:r>
+        <w:rPr>
+          <w:rFonts w:ascii="Comic Sans MS" w:hAnsi="Comic Sans MS"/>
+          <w:noProof/>
+          <w:color w:val="000000" w:themeColor="text1"/>
+          <w:sz w:val="20"/>
+          <w:szCs w:val="20"/>
+        </w:rPr>
+        <w:br/>
+      </w:r>
+      <w:r>
+        <w:rPr>
+          <w:rFonts w:ascii="Comic Sans MS" w:hAnsi="Comic Sans MS"/>
+          <w:noProof/>
+          <w:color w:val="000000" w:themeColor="text1"/>
+          <w:sz w:val="20"/>
+          <w:szCs w:val="20"/>
+        </w:rPr>
+        <w:br/>
+        <w:t>Upload the loadpage.html to second bucket.</w:t>
+      </w:r>
+      <w:r>
+        <w:rPr>
+          <w:rFonts w:ascii="Comic Sans MS" w:hAnsi="Comic Sans MS"/>
+          <w:noProof/>
+          <w:color w:val="000000" w:themeColor="text1"/>
+          <w:sz w:val="20"/>
+          <w:szCs w:val="20"/>
+        </w:rPr>
+        <w:br/>
+      </w:r>
+      <w:r>
+        <w:rPr>
+          <w:rFonts w:ascii="Comic Sans MS" w:hAnsi="Comic Sans MS"/>
+          <w:noProof/>
+          <w:color w:val="000000" w:themeColor="text1"/>
+          <w:sz w:val="20"/>
+          <w:szCs w:val="20"/>
+        </w:rPr>
+        <w:lastRenderedPageBreak/>
+        <w:drawing>
+          <wp:inline distT="0" distB="0" distL="0" distR="0" wp14:anchorId="1AC7248F" wp14:editId="3D917150">
+            <wp:extent cx="5939155" cy="2724150"/>
+            <wp:effectExtent l="0" t="0" r="4445" b="0"/>
+            <wp:docPr id="45" name="Picture 45"/>
+            <wp:cNvGraphicFramePr>
+              <a:graphicFrameLocks xmlns:a="http://schemas.openxmlformats.org/drawingml/2006/main" noChangeAspect="1"/>
+            </wp:cNvGraphicFramePr>
+            <a:graphic xmlns:a="http://schemas.openxmlformats.org/drawingml/2006/main">
+              <a:graphicData uri="http://schemas.openxmlformats.org/drawingml/2006/picture">
+                <pic:pic xmlns:pic="http://schemas.openxmlformats.org/drawingml/2006/picture">
+                  <pic:nvPicPr>
+                    <pic:cNvPr id="0" name="Picture 7"/>
+                    <pic:cNvPicPr>
+                      <a:picLocks noChangeAspect="1" noChangeArrowheads="1"/>
+                    </pic:cNvPicPr>
+                  </pic:nvPicPr>
+                  <pic:blipFill>
+                    <a:blip r:embed="rId47">
+                      <a:extLst>
+                        <a:ext uri="{28A0092B-C50C-407E-A947-70E740481C1C}">
+                          <a14:useLocalDpi xmlns:a14="http://schemas.microsoft.com/office/drawing/2010/main" val="0"/>
+                        </a:ext>
+                      </a:extLst>
+                    </a:blip>
+                    <a:srcRect/>
+                    <a:stretch>
+                      <a:fillRect/>
+                    </a:stretch>
+                  </pic:blipFill>
+                  <pic:spPr bwMode="auto">
+                    <a:xfrm>
+                      <a:off x="0" y="0"/>
+                      <a:ext cx="5939155" cy="2724150"/>
+                    </a:xfrm>
+                    <a:prstGeom prst="rect">
+                      <a:avLst/>
+                    </a:prstGeom>
+                    <a:noFill/>
+                    <a:ln>
+                      <a:noFill/>
+                    </a:ln>
+                  </pic:spPr>
+                </pic:pic>
+              </a:graphicData>
+            </a:graphic>
+          </wp:inline>
+        </w:drawing>
+      </w:r>
+      <w:r>
+        <w:rPr>
+          <w:rFonts w:ascii="Comic Sans MS" w:hAnsi="Comic Sans MS"/>
+          <w:noProof/>
+          <w:color w:val="000000" w:themeColor="text1"/>
+          <w:sz w:val="20"/>
+          <w:szCs w:val="20"/>
+        </w:rPr>
+        <w:br/>
+      </w:r>
+      <w:r>
+        <w:rPr>
+          <w:rFonts w:ascii="Comic Sans MS" w:hAnsi="Comic Sans MS"/>
+          <w:noProof/>
+          <w:color w:val="000000" w:themeColor="text1"/>
+          <w:sz w:val="20"/>
+          <w:szCs w:val="20"/>
+        </w:rPr>
+        <w:t xml:space="preserve">Change the index.html </w:t>
+      </w:r>
+      <w:r>
+        <w:rPr>
+          <w:rFonts w:ascii="Comic Sans MS" w:hAnsi="Comic Sans MS"/>
+          <w:noProof/>
+          <w:color w:val="000000" w:themeColor="text1"/>
+          <w:sz w:val="20"/>
+          <w:szCs w:val="20"/>
+        </w:rPr>
+        <w:t>(content as shown below) and upload it again after deleting it.</w:t>
+      </w:r>
+      <w:r>
+        <w:rPr>
+          <w:rFonts w:ascii="Comic Sans MS" w:hAnsi="Comic Sans MS"/>
+          <w:noProof/>
+          <w:color w:val="000000" w:themeColor="text1"/>
+          <w:sz w:val="20"/>
+          <w:szCs w:val="20"/>
+        </w:rPr>
+        <w:br/>
+        <w:t>D</w:t>
+      </w:r>
+      <w:r>
+        <w:rPr>
+          <w:rFonts w:ascii="Comic Sans MS" w:hAnsi="Comic Sans MS"/>
+          <w:noProof/>
+          <w:color w:val="000000" w:themeColor="text1"/>
+          <w:sz w:val="20"/>
+          <w:szCs w:val="20"/>
+        </w:rPr>
+        <w:t>elete the loadpage.html file from the first bucket.</w:t>
+      </w:r>
+      <w:r>
+        <w:rPr>
+          <w:rFonts w:ascii="Comic Sans MS" w:hAnsi="Comic Sans MS"/>
+          <w:noProof/>
+          <w:color w:val="000000" w:themeColor="text1"/>
+          <w:sz w:val="20"/>
+          <w:szCs w:val="20"/>
+        </w:rPr>
+        <w:br/>
+      </w:r>
+      <w:r>
+        <w:rPr>
+          <w:rFonts w:ascii="Comic Sans MS" w:hAnsi="Comic Sans MS"/>
+          <w:noProof/>
+          <w:color w:val="000000" w:themeColor="text1"/>
+          <w:sz w:val="20"/>
+          <w:szCs w:val="20"/>
+        </w:rPr>
+        <w:t>Bucket 1 contents are also below.</w:t>
+      </w:r>
+      <w:r>
+        <w:rPr>
+          <w:rFonts w:ascii="Comic Sans MS" w:hAnsi="Comic Sans MS"/>
+          <w:noProof/>
+          <w:color w:val="000000" w:themeColor="text1"/>
+          <w:sz w:val="20"/>
+          <w:szCs w:val="20"/>
+        </w:rPr>
+        <w:br/>
+      </w:r>
+      <w:r>
+        <w:rPr>
+          <w:rFonts w:ascii="Comic Sans MS" w:hAnsi="Comic Sans MS"/>
+          <w:noProof/>
+          <w:color w:val="000000" w:themeColor="text1"/>
+          <w:sz w:val="20"/>
+          <w:szCs w:val="20"/>
+        </w:rPr>
+        <w:drawing>
+          <wp:inline distT="0" distB="0" distL="0" distR="0" wp14:anchorId="1E729244" wp14:editId="43685DAE">
+            <wp:extent cx="5934075" cy="1148080"/>
+            <wp:effectExtent l="0" t="0" r="9525" b="0"/>
+            <wp:docPr id="48" name="Picture 48"/>
+            <wp:cNvGraphicFramePr>
+              <a:graphicFrameLocks xmlns:a="http://schemas.openxmlformats.org/drawingml/2006/main" noChangeAspect="1"/>
+            </wp:cNvGraphicFramePr>
+            <a:graphic xmlns:a="http://schemas.openxmlformats.org/drawingml/2006/main">
+              <a:graphicData uri="http://schemas.openxmlformats.org/drawingml/2006/picture">
+                <pic:pic xmlns:pic="http://schemas.openxmlformats.org/drawingml/2006/picture">
+                  <pic:nvPicPr>
+                    <pic:cNvPr id="0" name="Picture 10"/>
+                    <pic:cNvPicPr>
+                      <a:picLocks noChangeAspect="1" noChangeArrowheads="1"/>
+                    </pic:cNvPicPr>
+                  </pic:nvPicPr>
+                  <pic:blipFill>
+                    <a:blip r:embed="rId48">
+                      <a:extLst>
+                        <a:ext uri="{28A0092B-C50C-407E-A947-70E740481C1C}">
+                          <a14:useLocalDpi xmlns:a14="http://schemas.microsoft.com/office/drawing/2010/main" val="0"/>
+                        </a:ext>
+                      </a:extLst>
+                    </a:blip>
+                    <a:srcRect/>
+                    <a:stretch>
+                      <a:fillRect/>
+                    </a:stretch>
+                  </pic:blipFill>
+                  <pic:spPr bwMode="auto">
+                    <a:xfrm>
+                      <a:off x="0" y="0"/>
+                      <a:ext cx="5934075" cy="1148080"/>
+                    </a:xfrm>
+                    <a:prstGeom prst="rect">
+                      <a:avLst/>
+                    </a:prstGeom>
+                    <a:noFill/>
+                    <a:ln>
+                      <a:noFill/>
+                    </a:ln>
+                  </pic:spPr>
+                </pic:pic>
+              </a:graphicData>
+            </a:graphic>
+          </wp:inline>
+        </w:drawing>
+      </w:r>
+      <w:r>
+        <w:rPr>
+          <w:rFonts w:ascii="Comic Sans MS" w:hAnsi="Comic Sans MS"/>
+          <w:noProof/>
+          <w:color w:val="000000" w:themeColor="text1"/>
+          <w:sz w:val="20"/>
+          <w:szCs w:val="20"/>
+        </w:rPr>
+        <w:br/>
+      </w:r>
+      <w:r>
+        <w:rPr>
+          <w:rFonts w:ascii="Comic Sans MS" w:hAnsi="Comic Sans MS"/>
+          <w:noProof/>
+          <w:color w:val="000000" w:themeColor="text1"/>
+          <w:sz w:val="20"/>
+          <w:szCs w:val="20"/>
+        </w:rPr>
+        <w:drawing>
+          <wp:inline distT="0" distB="0" distL="0" distR="0" wp14:anchorId="3EAF747F" wp14:editId="0B7F8B4D">
+            <wp:extent cx="3814763" cy="1795830"/>
+            <wp:effectExtent l="0" t="0" r="0" b="0"/>
+            <wp:docPr id="47" name="Picture 47"/>
+            <wp:cNvGraphicFramePr>
+              <a:graphicFrameLocks xmlns:a="http://schemas.openxmlformats.org/drawingml/2006/main" noChangeAspect="1"/>
+            </wp:cNvGraphicFramePr>
+            <a:graphic xmlns:a="http://schemas.openxmlformats.org/drawingml/2006/main">
+              <a:graphicData uri="http://schemas.openxmlformats.org/drawingml/2006/picture">
+                <pic:pic xmlns:pic="http://schemas.openxmlformats.org/drawingml/2006/picture">
+                  <pic:nvPicPr>
+                    <pic:cNvPr id="0" name="Picture 9"/>
+                    <pic:cNvPicPr>
+                      <a:picLocks noChangeAspect="1" noChangeArrowheads="1"/>
+                    </pic:cNvPicPr>
+                  </pic:nvPicPr>
+                  <pic:blipFill>
+                    <a:blip r:embed="rId49">
+                      <a:extLst>
+                        <a:ext uri="{28A0092B-C50C-407E-A947-70E740481C1C}">
+                          <a14:useLocalDpi xmlns:a14="http://schemas.microsoft.com/office/drawing/2010/main" val="0"/>
+                        </a:ext>
+                      </a:extLst>
+                    </a:blip>
+                    <a:srcRect/>
+                    <a:stretch>
+                      <a:fillRect/>
+                    </a:stretch>
+                  </pic:blipFill>
+                  <pic:spPr bwMode="auto">
+                    <a:xfrm>
+                      <a:off x="0" y="0"/>
+                      <a:ext cx="3819475" cy="1798048"/>
+                    </a:xfrm>
+                    <a:prstGeom prst="rect">
+                      <a:avLst/>
+                    </a:prstGeom>
+                    <a:noFill/>
+                    <a:ln>
+                      <a:noFill/>
+                    </a:ln>
+                  </pic:spPr>
+                </pic:pic>
+              </a:graphicData>
+            </a:graphic>
+          </wp:inline>
+        </w:drawing>
+      </w:r>
+    </w:p>
+    <w:p>
+      <w:pPr>
+        <w:pStyle w:val="NoSpacing"/>
+        <w:rPr>
+          <w:rFonts w:ascii="Comic Sans MS" w:hAnsi="Comic Sans MS"/>
+          <w:noProof/>
+          <w:color w:val="000000" w:themeColor="text1"/>
+          <w:sz w:val="20"/>
+          <w:szCs w:val="20"/>
+        </w:rPr>
+      </w:pPr>
+    </w:p>
+    <w:p>
+      <w:pPr>
+        <w:pStyle w:val="NoSpacing"/>
+        <w:rPr>
+          <w:rFonts w:ascii="Comic Sans MS" w:hAnsi="Comic Sans MS"/>
+          <w:noProof/>
+          <w:color w:val="000000" w:themeColor="text1"/>
+          <w:sz w:val="20"/>
+          <w:szCs w:val="20"/>
+        </w:rPr>
+      </w:pPr>
+      <w:r>
+        <w:rPr>
+          <w:rFonts w:ascii="Comic Sans MS" w:hAnsi="Comic Sans MS"/>
+          <w:noProof/>
+          <w:color w:val="000000" w:themeColor="text1"/>
+          <w:sz w:val="20"/>
+          <w:szCs w:val="20"/>
+        </w:rPr>
+        <w:t>When you try to access the page we get cors error.</w:t>
+      </w:r>
+      <w:r>
+        <w:rPr>
+          <w:rFonts w:ascii="Comic Sans MS" w:hAnsi="Comic Sans MS"/>
+          <w:noProof/>
+          <w:color w:val="000000" w:themeColor="text1"/>
+          <w:sz w:val="20"/>
+          <w:szCs w:val="20"/>
+        </w:rPr>
+        <w:br/>
+      </w:r>
+      <w:r>
+        <w:rPr>
+          <w:rFonts w:ascii="Comic Sans MS" w:hAnsi="Comic Sans MS"/>
+          <w:noProof/>
+          <w:color w:val="000000" w:themeColor="text1"/>
+          <w:sz w:val="20"/>
+          <w:szCs w:val="20"/>
+        </w:rPr>
+        <w:drawing>
+          <wp:inline distT="0" distB="0" distL="0" distR="0" wp14:anchorId="791BF803" wp14:editId="35A1410C">
+            <wp:extent cx="5939155" cy="857250"/>
+            <wp:effectExtent l="0" t="0" r="4445" b="0"/>
+            <wp:docPr id="49" name="Picture 49"/>
+            <wp:cNvGraphicFramePr>
+              <a:graphicFrameLocks xmlns:a="http://schemas.openxmlformats.org/drawingml/2006/main" noChangeAspect="1"/>
+            </wp:cNvGraphicFramePr>
+            <a:graphic xmlns:a="http://schemas.openxmlformats.org/drawingml/2006/main">
+              <a:graphicData uri="http://schemas.openxmlformats.org/drawingml/2006/picture">
+                <pic:pic xmlns:pic="http://schemas.openxmlformats.org/drawingml/2006/picture">
+                  <pic:nvPicPr>
+                    <pic:cNvPr id="0" name="Picture 11"/>
+                    <pic:cNvPicPr>
+                      <a:picLocks noChangeAspect="1" noChangeArrowheads="1"/>
+                    </pic:cNvPicPr>
+                  </pic:nvPicPr>
+                  <pic:blipFill>
+                    <a:blip r:embed="rId50">
+                      <a:extLst>
+                        <a:ext uri="{28A0092B-C50C-407E-A947-70E740481C1C}">
+                          <a14:useLocalDpi xmlns:a14="http://schemas.microsoft.com/office/drawing/2010/main" val="0"/>
+                        </a:ext>
+                      </a:extLst>
+                    </a:blip>
+                    <a:srcRect/>
+                    <a:stretch>
+                      <a:fillRect/>
+                    </a:stretch>
+                  </pic:blipFill>
+                  <pic:spPr bwMode="auto">
+                    <a:xfrm>
+                      <a:off x="0" y="0"/>
+                      <a:ext cx="5939155" cy="857250"/>
+                    </a:xfrm>
+                    <a:prstGeom prst="rect">
+                      <a:avLst/>
+                    </a:prstGeom>
+                    <a:noFill/>
+                    <a:ln>
+                      <a:noFill/>
+                    </a:ln>
+                  </pic:spPr>
+                </pic:pic>
+              </a:graphicData>
+            </a:graphic>
+          </wp:inline>
+        </w:drawing>
+      </w:r>
+      <w:r>
+        <w:rPr>
+          <w:rFonts w:ascii="Comic Sans MS" w:hAnsi="Comic Sans MS"/>
+          <w:noProof/>
+          <w:color w:val="000000" w:themeColor="text1"/>
+          <w:sz w:val="20"/>
+          <w:szCs w:val="20"/>
+        </w:rPr>
+        <w:br/>
+      </w:r>
+      <w:r>
+        <w:rPr>
+          <w:rFonts w:ascii="Comic Sans MS" w:hAnsi="Comic Sans MS"/>
+          <w:noProof/>
+          <w:color w:val="000000" w:themeColor="text1"/>
+          <w:sz w:val="20"/>
+          <w:szCs w:val="20"/>
+        </w:rPr>
+        <w:br/>
+      </w:r>
+      <w:r>
+        <w:rPr>
+          <w:rFonts w:ascii="Comic Sans MS" w:hAnsi="Comic Sans MS"/>
+          <w:noProof/>
+          <w:color w:val="000000" w:themeColor="text1"/>
+          <w:sz w:val="20"/>
+          <w:szCs w:val="20"/>
+        </w:rPr>
+        <w:br/>
+      </w:r>
+      <w:r>
+        <w:rPr>
+          <w:rFonts w:ascii="Comic Sans MS" w:hAnsi="Comic Sans MS"/>
+          <w:noProof/>
+          <w:color w:val="000000" w:themeColor="text1"/>
+          <w:sz w:val="20"/>
+          <w:szCs w:val="20"/>
+        </w:rPr>
+        <w:br/>
+      </w:r>
+      <w:r>
+        <w:rPr>
+          <w:rFonts w:ascii="Comic Sans MS" w:hAnsi="Comic Sans MS"/>
+          <w:noProof/>
+          <w:color w:val="000000" w:themeColor="text1"/>
+          <w:sz w:val="20"/>
+          <w:szCs w:val="20"/>
+        </w:rPr>
+        <w:t>Change the cors configuration as below</w:t>
+      </w:r>
+      <w:r>
+        <w:rPr>
+          <w:rFonts w:ascii="Comic Sans MS" w:hAnsi="Comic Sans MS"/>
+          <w:noProof/>
+          <w:color w:val="000000" w:themeColor="text1"/>
+          <w:sz w:val="20"/>
+          <w:szCs w:val="20"/>
+        </w:rPr>
+        <w:t xml:space="preserve"> for the second bucket.</w:t>
+      </w:r>
+      <w:r>
+        <w:rPr>
+          <w:rFonts w:ascii="Comic Sans MS" w:hAnsi="Comic Sans MS"/>
+          <w:noProof/>
+          <w:color w:val="000000" w:themeColor="text1"/>
+          <w:sz w:val="20"/>
+          <w:szCs w:val="20"/>
+        </w:rPr>
+        <w:br/>
+      </w:r>
+      <w:r>
+        <w:rPr>
+          <w:rFonts w:ascii="Comic Sans MS" w:hAnsi="Comic Sans MS"/>
+          <w:noProof/>
+          <w:color w:val="000000" w:themeColor="text1"/>
+          <w:sz w:val="20"/>
+          <w:szCs w:val="20"/>
+        </w:rPr>
+        <w:lastRenderedPageBreak/>
+        <w:drawing>
+          <wp:inline distT="0" distB="0" distL="0" distR="0" wp14:anchorId="2C4CEA2D" wp14:editId="04E56C2D">
+            <wp:extent cx="5943600" cy="2103120"/>
+            <wp:effectExtent l="0" t="0" r="0" b="0"/>
+            <wp:docPr id="51" name="Picture 51"/>
+            <wp:cNvGraphicFramePr>
+              <a:graphicFrameLocks xmlns:a="http://schemas.openxmlformats.org/drawingml/2006/main" noChangeAspect="1"/>
+            </wp:cNvGraphicFramePr>
+            <a:graphic xmlns:a="http://schemas.openxmlformats.org/drawingml/2006/main">
+              <a:graphicData uri="http://schemas.openxmlformats.org/drawingml/2006/picture">
+                <pic:pic xmlns:pic="http://schemas.openxmlformats.org/drawingml/2006/picture">
+                  <pic:nvPicPr>
+                    <pic:cNvPr id="0" name="Picture 13"/>
+                    <pic:cNvPicPr>
+                      <a:picLocks noChangeAspect="1" noChangeArrowheads="1"/>
+                    </pic:cNvPicPr>
+                  </pic:nvPicPr>
+                  <pic:blipFill>
+                    <a:blip r:embed="rId51">
+                      <a:extLst>
+                        <a:ext uri="{28A0092B-C50C-407E-A947-70E740481C1C}">
+                          <a14:useLocalDpi xmlns:a14="http://schemas.microsoft.com/office/drawing/2010/main" val="0"/>
+                        </a:ext>
+                      </a:extLst>
+                    </a:blip>
+                    <a:srcRect/>
+                    <a:stretch>
+                      <a:fillRect/>
+                    </a:stretch>
+                  </pic:blipFill>
+                  <pic:spPr bwMode="auto">
+                    <a:xfrm>
+                      <a:off x="0" y="0"/>
+                      <a:ext cx="5943600" cy="2103120"/>
+                    </a:xfrm>
+                    <a:prstGeom prst="rect">
+                      <a:avLst/>
+                    </a:prstGeom>
+                    <a:noFill/>
+                    <a:ln>
+                      <a:noFill/>
+                    </a:ln>
+                  </pic:spPr>
+                </pic:pic>
+              </a:graphicData>
+            </a:graphic>
+          </wp:inline>
+        </w:drawing>
+      </w:r>
+      <w:r>
+        <w:rPr>
+          <w:rFonts w:ascii="Comic Sans MS" w:hAnsi="Comic Sans MS"/>
+          <w:noProof/>
+          <w:color w:val="000000" w:themeColor="text1"/>
+          <w:sz w:val="20"/>
+          <w:szCs w:val="20"/>
+        </w:rPr>
+        <w:br/>
+      </w:r>
+      <w:r>
+        <w:rPr>
+          <w:rFonts w:ascii="Comic Sans MS" w:hAnsi="Comic Sans MS"/>
+          <w:noProof/>
+          <w:color w:val="000000" w:themeColor="text1"/>
+          <w:sz w:val="20"/>
+          <w:szCs w:val="20"/>
+        </w:rPr>
+        <w:br/>
+        <w:t>The page will work.</w:t>
+      </w:r>
+      <w:r>
+        <w:rPr>
+          <w:rFonts w:ascii="Comic Sans MS" w:hAnsi="Comic Sans MS"/>
+          <w:noProof/>
+          <w:color w:val="000000" w:themeColor="text1"/>
+          <w:sz w:val="20"/>
+          <w:szCs w:val="20"/>
+        </w:rPr>
+        <w:br/>
+      </w:r>
+      <w:r>
+        <w:rPr>
+          <w:rFonts w:ascii="Comic Sans MS" w:hAnsi="Comic Sans MS"/>
+          <w:noProof/>
+          <w:color w:val="000000" w:themeColor="text1"/>
+          <w:sz w:val="20"/>
+          <w:szCs w:val="20"/>
+        </w:rPr>
+        <w:drawing>
+          <wp:inline distT="0" distB="0" distL="0" distR="0" wp14:anchorId="0625CA65" wp14:editId="44C8DC19">
+            <wp:extent cx="5934075" cy="1095375"/>
+            <wp:effectExtent l="0" t="0" r="9525" b="9525"/>
+            <wp:docPr id="52" name="Picture 52"/>
+            <wp:cNvGraphicFramePr>
+              <a:graphicFrameLocks xmlns:a="http://schemas.openxmlformats.org/drawingml/2006/main" noChangeAspect="1"/>
+            </wp:cNvGraphicFramePr>
+            <a:graphic xmlns:a="http://schemas.openxmlformats.org/drawingml/2006/main">
+              <a:graphicData uri="http://schemas.openxmlformats.org/drawingml/2006/picture">
+                <pic:pic xmlns:pic="http://schemas.openxmlformats.org/drawingml/2006/picture">
+                  <pic:nvPicPr>
+                    <pic:cNvPr id="0" name="Picture 14"/>
+                    <pic:cNvPicPr>
+                      <a:picLocks noChangeAspect="1" noChangeArrowheads="1"/>
+                    </pic:cNvPicPr>
+                  </pic:nvPicPr>
+                  <pic:blipFill>
+                    <a:blip r:embed="rId52">
+                      <a:extLst>
+                        <a:ext uri="{28A0092B-C50C-407E-A947-70E740481C1C}">
+                          <a14:useLocalDpi xmlns:a14="http://schemas.microsoft.com/office/drawing/2010/main" val="0"/>
+                        </a:ext>
+                      </a:extLst>
+                    </a:blip>
+                    <a:srcRect/>
+                    <a:stretch>
+                      <a:fillRect/>
+                    </a:stretch>
+                  </pic:blipFill>
+                  <pic:spPr bwMode="auto">
+                    <a:xfrm>
+                      <a:off x="0" y="0"/>
+                      <a:ext cx="5934075" cy="1095375"/>
+                    </a:xfrm>
+                    <a:prstGeom prst="rect">
+                      <a:avLst/>
+                    </a:prstGeom>
+                    <a:noFill/>
+                    <a:ln>
+                      <a:noFill/>
+                    </a:ln>
+                  </pic:spPr>
+                </pic:pic>
+              </a:graphicData>
+            </a:graphic>
+          </wp:inline>
+        </w:drawing>
+      </w:r>
+    </w:p>
+    <w:p>
+      <w:pPr>
+        <w:pStyle w:val="NoSpacing"/>
+        <w:rPr>
+          <w:rFonts w:ascii="Comic Sans MS" w:hAnsi="Comic Sans MS"/>
+          <w:noProof/>
+          <w:color w:val="000000" w:themeColor="text1"/>
+          <w:sz w:val="20"/>
+          <w:szCs w:val="20"/>
+        </w:rPr>
+      </w:pPr>
+    </w:p>
+    <w:p>
+      <w:pPr>
+        <w:pStyle w:val="NoSpacing"/>
+        <w:rPr>
+          <w:rFonts w:ascii="Comic Sans MS" w:hAnsi="Comic Sans MS"/>
+          <w:noProof/>
+          <w:color w:val="000000" w:themeColor="text1"/>
+          <w:sz w:val="20"/>
+          <w:szCs w:val="20"/>
+        </w:rPr>
+      </w:pPr>
+      <w:r>
+        <w:rPr>
+          <w:rFonts w:ascii="Comic Sans MS" w:hAnsi="Comic Sans MS"/>
+          <w:noProof/>
+          <w:color w:val="000000" w:themeColor="text1"/>
+          <w:sz w:val="20"/>
+          <w:szCs w:val="20"/>
+        </w:rPr>
+        <w:t>S3 optimization performance.</w:t>
+      </w:r>
+      <w:r>
+        <w:rPr>
+          <w:rFonts w:ascii="Comic Sans MS" w:hAnsi="Comic Sans MS"/>
+          <w:noProof/>
+          <w:color w:val="000000" w:themeColor="text1"/>
+          <w:sz w:val="20"/>
+          <w:szCs w:val="20"/>
+        </w:rPr>
+        <w:br/>
+        <w:t>For GET-intensive workloads : Use Cloud front.</w:t>
+      </w:r>
+      <w:r>
+        <w:rPr>
+          <w:rFonts w:ascii="Comic Sans MS" w:hAnsi="Comic Sans MS"/>
+          <w:noProof/>
+          <w:color w:val="000000" w:themeColor="text1"/>
+          <w:sz w:val="20"/>
+          <w:szCs w:val="20"/>
+        </w:rPr>
+        <w:br/>
+        <w:t>Mixed workloads : Avoid sequential key names for your objects to prevent multiple objects from being stored on the same partition.</w:t>
+      </w:r>
+      <w:r>
+        <w:rPr>
+          <w:rFonts w:ascii="Comic Sans MS" w:hAnsi="Comic Sans MS"/>
+          <w:noProof/>
+          <w:color w:val="000000" w:themeColor="text1"/>
+          <w:sz w:val="20"/>
+          <w:szCs w:val="20"/>
+        </w:rPr>
+        <w:br/>
+      </w:r>
+      <w:r>
+        <w:rPr>
+          <w:rFonts w:ascii="Comic Sans MS" w:hAnsi="Comic Sans MS"/>
+          <w:noProof/>
+          <w:color w:val="000000" w:themeColor="text1"/>
+          <w:sz w:val="20"/>
+          <w:szCs w:val="20"/>
+        </w:rPr>
+        <w:br/>
+        <w:t>Amazon S3 was upgraded and it supports 3500 PUT requests per second</w:t>
+      </w:r>
+      <w:r>
+        <w:rPr>
+          <w:rFonts w:ascii="Comic Sans MS" w:hAnsi="Comic Sans MS"/>
+          <w:noProof/>
+          <w:color w:val="000000" w:themeColor="text1"/>
+          <w:sz w:val="20"/>
+          <w:szCs w:val="20"/>
+        </w:rPr>
+        <w:br/>
+        <w:t xml:space="preserve">                                                            and 5500 GET requests  per second.</w:t>
+      </w:r>
+      <w:r>
+        <w:rPr>
+          <w:rFonts w:ascii="Comic Sans MS" w:hAnsi="Comic Sans MS"/>
+          <w:noProof/>
+          <w:color w:val="000000" w:themeColor="text1"/>
+          <w:sz w:val="20"/>
+          <w:szCs w:val="20"/>
+        </w:rPr>
+        <w:br/>
+      </w:r>
+      <w:r>
+        <w:rPr>
+          <w:rFonts w:ascii="Comic Sans MS" w:hAnsi="Comic Sans MS"/>
+          <w:noProof/>
+          <w:color w:val="000000" w:themeColor="text1"/>
+          <w:sz w:val="20"/>
+          <w:szCs w:val="20"/>
+        </w:rPr>
+        <w:br/>
+        <w:t>So logical and sequential naming patters can now be used unlike mentioned above.</w:t>
+      </w:r>
+      <w:bookmarkStart w:id="0" w:name="_GoBack"/>
+      <w:bookmarkEnd w:id="0"/>
+      <w:r>
+        <w:rPr>
+          <w:rFonts w:ascii="Comic Sans MS" w:hAnsi="Comic Sans MS"/>
+          <w:noProof/>
+          <w:color w:val="000000" w:themeColor="text1"/>
+          <w:sz w:val="20"/>
+          <w:szCs w:val="20"/>
+        </w:rPr>
+        <w:br/>
+      </w:r>
+      <w:r>
+        <w:rPr>
+          <w:rFonts w:ascii="Comic Sans MS" w:hAnsi="Comic Sans MS"/>
+          <w:noProof/>
+          <w:color w:val="000000" w:themeColor="text1"/>
+          <w:sz w:val="20"/>
+          <w:szCs w:val="20"/>
+        </w:rPr>
+        <w:br/>
+      </w:r>
+      <w:r>
+        <w:rPr>
+          <w:rFonts w:ascii="Comic Sans MS" w:hAnsi="Comic Sans MS"/>
+          <w:noProof/>
+          <w:color w:val="000000" w:themeColor="text1"/>
+          <w:sz w:val="20"/>
+          <w:szCs w:val="20"/>
+        </w:rPr>
+        <w:br/>
+      </w:r>
+      <w:r>
+        <w:rPr>
+          <w:rFonts w:ascii="Comic Sans MS" w:hAnsi="Comic Sans MS"/>
+          <w:noProof/>
+          <w:color w:val="000000" w:themeColor="text1"/>
+          <w:sz w:val="20"/>
+          <w:szCs w:val="20"/>
+        </w:rPr>
+        <w:br/>
+      </w:r>
+    </w:p>
+    <w:p>
+      <w:pPr>
+        <w:pStyle w:val="NoSpacing"/>
+        <w:rPr>
+          <w:rFonts w:ascii="Comic Sans MS" w:hAnsi="Comic Sans MS"/>
+          <w:noProof/>
+          <w:color w:val="000000" w:themeColor="text1"/>
+          <w:sz w:val="20"/>
+          <w:szCs w:val="20"/>
+        </w:rPr>
+      </w:pPr>
+      <w:r>
+        <w:rPr>
+          <w:rFonts w:ascii="Comic Sans MS" w:hAnsi="Comic Sans MS"/>
+          <w:noProof/>
+          <w:color w:val="000000" w:themeColor="text1"/>
+          <w:sz w:val="20"/>
+          <w:szCs w:val="20"/>
+        </w:rPr>
+        <w:br/>
+      </w:r>
+      <w:r>
+        <w:rPr>
+          <w:rFonts w:ascii="Comic Sans MS" w:hAnsi="Comic Sans MS"/>
+          <w:noProof/>
+          <w:color w:val="000000" w:themeColor="text1"/>
+          <w:sz w:val="20"/>
+          <w:szCs w:val="20"/>
+        </w:rPr>
+        <w:br/>
+      </w:r>
+      <w:r>
+        <w:rPr>
+          <w:rFonts w:ascii="Comic Sans MS" w:hAnsi="Comic Sans MS"/>
+          <w:noProof/>
+          <w:color w:val="000000" w:themeColor="text1"/>
+          <w:sz w:val="20"/>
+          <w:szCs w:val="20"/>
+        </w:rPr>
+        <w:br/>
+      </w:r>
+      <w:r>
+        <w:rPr>
+          <w:rFonts w:ascii="Comic Sans MS" w:hAnsi="Comic Sans MS"/>
+          <w:noProof/>
+          <w:color w:val="000000" w:themeColor="text1"/>
+          <w:sz w:val="20"/>
+          <w:szCs w:val="20"/>
+        </w:rPr>
+        <w:br/>
+      </w:r>
+      <w:r>
+        <w:rPr>
+          <w:rFonts w:ascii="Comic Sans MS" w:hAnsi="Comic Sans MS"/>
+          <w:noProof/>
+          <w:color w:val="000000" w:themeColor="text1"/>
+          <w:sz w:val="20"/>
+          <w:szCs w:val="20"/>
+        </w:rPr>
+        <w:br/>
+      </w:r>
+      <w:r>
+        <w:rPr>
+          <w:rFonts w:ascii="Comic Sans MS" w:hAnsi="Comic Sans MS"/>
+          <w:noProof/>
+          <w:color w:val="000000" w:themeColor="text1"/>
+          <w:sz w:val="20"/>
+          <w:szCs w:val="20"/>
+        </w:rPr>
+        <w:br/>
+      </w:r>
+      <w:r>
+        <w:rPr>
+          <w:rFonts w:ascii="Comic Sans MS" w:hAnsi="Comic Sans MS"/>
+          <w:noProof/>
+          <w:color w:val="000000" w:themeColor="text1"/>
+          <w:sz w:val="20"/>
+          <w:szCs w:val="20"/>
+        </w:rPr>
+        <w:br/>
+      </w:r>
+      <w:r>
+        <w:rPr>
+          <w:rFonts w:ascii="Comic Sans MS" w:hAnsi="Comic Sans MS"/>
+          <w:color w:val="000000" w:themeColor="text1"/>
+          <w:sz w:val="20"/>
+          <w:szCs w:val="20"/>
+        </w:rPr>
+        <w:br/>
+      </w:r>
+      <w:r>
+        <w:rPr>
+          <w:rFonts w:ascii="Comic Sans MS" w:hAnsi="Comic Sans MS"/>
+          <w:color w:val="000000" w:themeColor="text1"/>
+          <w:sz w:val="20"/>
+          <w:szCs w:val="20"/>
+        </w:rPr>
+        <w:br/>
+      </w:r>
+      <w:r>
+        <w:rPr>
+          <w:rFonts w:ascii="Comic Sans MS" w:hAnsi="Comic Sans MS"/>
+          <w:color w:val="000000" w:themeColor="text1"/>
+          <w:sz w:val="20"/>
+          <w:szCs w:val="20"/>
+        </w:rPr>
+        <w:br/>
+      </w:r>
+      <w:r>
+        <w:rPr>
+          <w:rFonts w:ascii="Comic Sans MS" w:hAnsi="Comic Sans MS"/>
+          <w:color w:val="000000" w:themeColor="text1"/>
+          <w:sz w:val="20"/>
+          <w:szCs w:val="20"/>
+        </w:rPr>
+        <w:br/>
+      </w:r>
+      <w:r>
+        <w:rPr>
+          <w:rFonts w:ascii="Comic Sans MS" w:hAnsi="Comic Sans MS"/>
+          <w:color w:val="000000" w:themeColor="text1"/>
+          <w:sz w:val="20"/>
+          <w:szCs w:val="20"/>
+        </w:rPr>
+        <w:br/>
+      </w:r>
+      <w:r>
+        <w:rPr>
+          <w:rFonts w:ascii="Comic Sans MS" w:hAnsi="Comic Sans MS"/>
+          <w:color w:val="000000" w:themeColor="text1"/>
+          <w:sz w:val="20"/>
+          <w:szCs w:val="20"/>
+        </w:rPr>
+        <w:lastRenderedPageBreak/>
+        <w:br/>
+      </w:r>
+      <w:r>
+        <w:rPr>
+          <w:rFonts w:ascii="Comic Sans MS" w:hAnsi="Comic Sans MS"/>
+          <w:color w:val="000000" w:themeColor="text1"/>
+          <w:sz w:val="20"/>
+          <w:szCs w:val="20"/>
+        </w:rPr>
+        <w:br/>
+      </w:r>
+      <w:r>
+        <w:rPr>
+          <w:rFonts w:ascii="Comic Sans MS" w:hAnsi="Comic Sans MS"/>
+          <w:color w:val="000000" w:themeColor="text1"/>
+          <w:sz w:val="20"/>
+          <w:szCs w:val="20"/>
+        </w:rPr>
         <w:br/>
       </w:r>
       <w:r>
@@ -4816,6 +7073,7 @@
     <w:lsdException w:name="HTML Sample" w:semiHidden="1" w:unhideWhenUsed="1"/>
     <w:lsdException w:name="HTML Typewriter" w:semiHidden="1" w:unhideWhenUsed="1"/>
     <w:lsdException w:name="HTML Variable" w:semiHidden="1" w:unhideWhenUsed="1"/>
+    <w:lsdException w:name="Normal Table" w:semiHidden="1" w:unhideWhenUsed="1"/>
     <w:lsdException w:name="annotation subject" w:semiHidden="1" w:unhideWhenUsed="1"/>
     <w:lsdException w:name="No List" w:semiHidden="1" w:unhideWhenUsed="1"/>
     <w:lsdException w:name="Outline List 1" w:semiHidden="1" w:unhideWhenUsed="1"/>
@@ -4861,9 +7119,11 @@
     <w:lsdException w:name="Table Subtle 1" w:semiHidden="1" w:unhideWhenUsed="1"/>
     <w:lsdException w:name="Table Subtle 2" w:semiHidden="1" w:unhideWhenUsed="1"/>
     <w:lsdException w:name="Table Web 1" w:semiHidden="1" w:unhideWhenUsed="1"/>
+    <w:lsdException w:name="Table Web 2" w:semiHidden="1" w:unhideWhenUsed="1"/>
     <w:lsdException w:name="Table Web 3" w:semiHidden="1" w:unhideWhenUsed="1"/>
     <w:lsdException w:name="Balloon Text" w:semiHidden="1" w:unhideWhenUsed="1"/>
     <w:lsdException w:name="Table Grid" w:uiPriority="39"/>
+    <w:lsdException w:name="Table Theme" w:semiHidden="1" w:unhideWhenUsed="1"/>
     <w:lsdException w:name="Placeholder Text" w:semiHidden="1"/>
     <w:lsdException w:name="No Spacing" w:uiPriority="1" w:qFormat="1"/>
     <w:lsdException w:name="Light Shading" w:uiPriority="60"/>

</xml_diff>